<commit_message>
Phase2 Day 2 notes
</commit_message>
<xml_diff>
--- a/MERN Stack Training.docx
+++ b/MERN Stack Training.docx
@@ -23310,15 +23310,46 @@
           <w:rFonts w:ascii="Courier New" w:hAnsi="Courier New" w:cs="Courier New"/>
           <w:b/>
           <w:sz w:val="28"/>
-        </w:rPr>
-      </w:pPr>
-      <w:r>
-        <w:rPr>
-          <w:rFonts w:ascii="Courier New" w:hAnsi="Courier New" w:cs="Courier New"/>
-          <w:b/>
-          <w:sz w:val="28"/>
           <w:highlight w:val="yellow"/>
         </w:rPr>
+      </w:pPr>
+    </w:p>
+    <w:p>
+      <w:pPr>
+        <w:rPr>
+          <w:rFonts w:ascii="Courier New" w:hAnsi="Courier New" w:cs="Courier New"/>
+          <w:b/>
+          <w:sz w:val="28"/>
+          <w:highlight w:val="yellow"/>
+        </w:rPr>
+      </w:pPr>
+    </w:p>
+    <w:p>
+      <w:pPr>
+        <w:rPr>
+          <w:rFonts w:ascii="Courier New" w:hAnsi="Courier New" w:cs="Courier New"/>
+          <w:b/>
+          <w:sz w:val="28"/>
+          <w:highlight w:val="yellow"/>
+        </w:rPr>
+      </w:pPr>
+    </w:p>
+    <w:p>
+      <w:pPr>
+        <w:rPr>
+          <w:rFonts w:ascii="Courier New" w:hAnsi="Courier New" w:cs="Courier New"/>
+          <w:b/>
+          <w:sz w:val="28"/>
+        </w:rPr>
+      </w:pPr>
+      <w:r>
+        <w:rPr>
+          <w:rFonts w:ascii="Courier New" w:hAnsi="Courier New" w:cs="Courier New"/>
+          <w:b/>
+          <w:sz w:val="28"/>
+          <w:highlight w:val="yellow"/>
+        </w:rPr>
+        <w:lastRenderedPageBreak/>
         <w:t>jQuery Vs React JS</w:t>
       </w:r>
       <w:r>
@@ -23347,60 +23378,423 @@
           <w:sz w:val="28"/>
         </w:rPr>
       </w:pPr>
-    </w:p>
-    <w:p>
-      <w:pPr>
-        <w:rPr>
-          <w:rFonts w:ascii="Courier New" w:hAnsi="Courier New" w:cs="Courier New"/>
-          <w:b/>
-          <w:sz w:val="28"/>
-        </w:rPr>
-      </w:pPr>
-      <w:r>
-        <w:rPr>
-          <w:rFonts w:ascii="Courier New" w:hAnsi="Courier New" w:cs="Courier New"/>
-          <w:b/>
-          <w:sz w:val="28"/>
+      <w:r>
+        <w:rPr>
+          <w:rFonts w:ascii="Courier New" w:hAnsi="Courier New" w:cs="Courier New"/>
+          <w:b/>
+          <w:sz w:val="28"/>
+          <w:highlight w:val="yellow"/>
+        </w:rPr>
+        <w:t>Angular Vs React Vs Vue</w:t>
+      </w:r>
+      <w:r>
+        <w:rPr>
+          <w:rFonts w:ascii="Courier New" w:hAnsi="Courier New" w:cs="Courier New"/>
+          <w:b/>
+          <w:sz w:val="28"/>
+        </w:rPr>
+        <w:t xml:space="preserve"> </w:t>
+      </w:r>
+    </w:p>
+    <w:p>
+      <w:pPr>
+        <w:rPr>
+          <w:rFonts w:ascii="Courier New" w:hAnsi="Courier New" w:cs="Courier New"/>
+          <w:b/>
+          <w:sz w:val="28"/>
+        </w:rPr>
+      </w:pPr>
+    </w:p>
+    <w:p>
+      <w:pPr>
+        <w:rPr>
+          <w:rFonts w:ascii="Courier New" w:hAnsi="Courier New" w:cs="Courier New"/>
+          <w:b/>
+          <w:sz w:val="28"/>
+        </w:rPr>
+      </w:pPr>
+    </w:p>
+    <w:p>
+      <w:pPr>
+        <w:rPr>
+          <w:rFonts w:ascii="Courier New" w:hAnsi="Courier New" w:cs="Courier New"/>
+          <w:b/>
+          <w:sz w:val="28"/>
+        </w:rPr>
+      </w:pPr>
+      <w:r>
+        <w:rPr>
+          <w:rFonts w:ascii="Courier New" w:hAnsi="Courier New" w:cs="Courier New"/>
+          <w:b/>
+          <w:sz w:val="28"/>
+        </w:rPr>
+        <w:t xml:space="preserve">jQuery do all operation on actual DOM But react JS provide Virtual dom if we any change it apply on virtual dom and then apply on actual dom. </w:t>
+      </w:r>
+    </w:p>
+    <w:p>
+      <w:pPr>
+        <w:rPr>
+          <w:rFonts w:ascii="Courier New" w:hAnsi="Courier New" w:cs="Courier New"/>
+          <w:b/>
+          <w:sz w:val="28"/>
+        </w:rPr>
+      </w:pPr>
+      <w:r>
+        <w:rPr>
+          <w:rFonts w:ascii="Courier New" w:hAnsi="Courier New" w:cs="Courier New"/>
+          <w:b/>
+          <w:sz w:val="28"/>
+        </w:rPr>
+        <w:t xml:space="preserve">jQuery is light weighted library where React is heavy compare to jquery. </w:t>
+      </w:r>
+    </w:p>
+    <w:p>
+      <w:pPr>
+        <w:rPr>
+          <w:rFonts w:ascii="Courier New" w:hAnsi="Courier New" w:cs="Courier New"/>
+          <w:b/>
+          <w:sz w:val="28"/>
+        </w:rPr>
+      </w:pPr>
+    </w:p>
+    <w:p>
+      <w:pPr>
+        <w:rPr>
+          <w:rFonts w:ascii="Courier New" w:hAnsi="Courier New" w:cs="Courier New"/>
+          <w:b/>
+          <w:sz w:val="28"/>
+        </w:rPr>
+      </w:pPr>
+      <w:r>
+        <w:rPr>
+          <w:rFonts w:ascii="Courier New" w:hAnsi="Courier New" w:cs="Courier New"/>
+          <w:b/>
+          <w:sz w:val="28"/>
+        </w:rPr>
+        <w:t xml:space="preserve">Angular is a framework But react JS is a library. </w:t>
+      </w:r>
+    </w:p>
+    <w:p>
+      <w:pPr>
+        <w:rPr>
+          <w:rFonts w:ascii="Courier New" w:hAnsi="Courier New" w:cs="Courier New"/>
+          <w:b/>
+          <w:sz w:val="28"/>
+        </w:rPr>
+      </w:pPr>
+      <w:r>
+        <w:rPr>
+          <w:rFonts w:ascii="Courier New" w:hAnsi="Courier New" w:cs="Courier New"/>
+          <w:b/>
+          <w:sz w:val="28"/>
+        </w:rPr>
+        <w:t xml:space="preserve">Library only helps you in one aspect but where as framework helps us in many aspect. </w:t>
+      </w:r>
+    </w:p>
+    <w:p>
+      <w:pPr>
+        <w:rPr>
+          <w:rFonts w:ascii="Courier New" w:hAnsi="Courier New" w:cs="Courier New"/>
+          <w:b/>
+          <w:sz w:val="28"/>
+        </w:rPr>
+      </w:pPr>
+    </w:p>
+    <w:p>
+      <w:pPr>
+        <w:rPr>
+          <w:rFonts w:ascii="Courier New" w:hAnsi="Courier New" w:cs="Courier New"/>
+          <w:b/>
+          <w:sz w:val="28"/>
+          <w:highlight w:val="yellow"/>
+        </w:rPr>
+      </w:pPr>
+      <w:r>
+        <w:rPr>
+          <w:rFonts w:ascii="Courier New" w:hAnsi="Courier New" w:cs="Courier New"/>
+          <w:b/>
+          <w:sz w:val="28"/>
+          <w:highlight w:val="yellow"/>
+        </w:rPr>
+        <w:t>Li</w:t>
+      </w:r>
+      <w:r>
+        <w:rPr>
+          <w:rFonts w:ascii="Courier New" w:hAnsi="Courier New" w:cs="Courier New"/>
+          <w:b/>
+          <w:sz w:val="28"/>
+          <w:highlight w:val="yellow"/>
+        </w:rPr>
+        <w:t>brary Vs Framework</w:t>
+      </w:r>
+    </w:p>
+    <w:p>
+      <w:pPr>
+        <w:rPr>
+          <w:rFonts w:ascii="Courier New" w:hAnsi="Courier New" w:cs="Courier New"/>
+          <w:b/>
+          <w:sz w:val="28"/>
+        </w:rPr>
+      </w:pPr>
+      <w:r>
+        <w:rPr>
+          <w:rFonts w:ascii="Courier New" w:hAnsi="Courier New" w:cs="Courier New"/>
+          <w:b/>
+          <w:sz w:val="28"/>
+        </w:rPr>
+        <w:t xml:space="preserve">Angular is a framework React JS is a library. </w:t>
+      </w:r>
+    </w:p>
+    <w:p>
+      <w:pPr>
+        <w:rPr>
+          <w:rFonts w:ascii="Courier New" w:hAnsi="Courier New" w:cs="Courier New"/>
+          <w:b/>
+          <w:sz w:val="28"/>
+        </w:rPr>
+      </w:pPr>
+      <w:r>
+        <w:rPr>
+          <w:rFonts w:ascii="Courier New" w:hAnsi="Courier New" w:cs="Courier New"/>
+          <w:b/>
+          <w:sz w:val="28"/>
+        </w:rPr>
+        <w:t xml:space="preserve">Library is not standard. They focus on only one area depending upon type of library. Where framework is standard. The implementation of all design pattern (best practise) is taken care by framework. Framework is very big they do lot of task. </w:t>
+      </w:r>
+    </w:p>
+    <w:p>
+      <w:pPr>
+        <w:rPr>
+          <w:rFonts w:ascii="Courier New" w:hAnsi="Courier New" w:cs="Courier New"/>
+          <w:b/>
+          <w:sz w:val="28"/>
+        </w:rPr>
+      </w:pPr>
+      <w:r>
+        <w:rPr>
+          <w:rFonts w:ascii="Courier New" w:hAnsi="Courier New" w:cs="Courier New"/>
+          <w:b/>
+          <w:sz w:val="28"/>
+        </w:rPr>
+        <w:t xml:space="preserve">If we are planning to develop the application using framework 70 to 80% task is taken care by framework. Hardly we have to write 20 to 30% code to make final product. </w:t>
+      </w:r>
+    </w:p>
+    <w:p>
+      <w:pPr>
+        <w:rPr>
+          <w:rFonts w:ascii="Courier New" w:hAnsi="Courier New" w:cs="Courier New"/>
+          <w:b/>
+          <w:sz w:val="28"/>
+        </w:rPr>
+      </w:pPr>
+      <w:r>
+        <w:rPr>
+          <w:rFonts w:ascii="Courier New" w:hAnsi="Courier New" w:cs="Courier New"/>
+          <w:b/>
+          <w:sz w:val="28"/>
+        </w:rPr>
+        <w:t xml:space="preserve">Framework is like a template or protocol but not a final product. </w:t>
+      </w:r>
+    </w:p>
+    <w:p>
+      <w:pPr>
+        <w:rPr>
+          <w:rFonts w:ascii="Courier New" w:hAnsi="Courier New" w:cs="Courier New"/>
+          <w:b/>
+          <w:sz w:val="28"/>
+        </w:rPr>
+      </w:pPr>
+    </w:p>
+    <w:p>
+      <w:pPr>
+        <w:rPr>
+          <w:rFonts w:ascii="Courier New" w:hAnsi="Courier New" w:cs="Courier New"/>
+          <w:b/>
+          <w:sz w:val="28"/>
+        </w:rPr>
+      </w:pPr>
+      <w:r>
+        <w:rPr>
+          <w:rFonts w:ascii="Courier New" w:hAnsi="Courier New" w:cs="Courier New"/>
+          <w:b/>
+          <w:sz w:val="28"/>
+        </w:rPr>
+        <w:t xml:space="preserve">Framework are heavy but library are light weighted. </w:t>
+      </w:r>
+    </w:p>
+    <w:p>
+      <w:pPr>
+        <w:rPr>
+          <w:rFonts w:ascii="Courier New" w:hAnsi="Courier New" w:cs="Courier New"/>
+          <w:b/>
+          <w:sz w:val="28"/>
+        </w:rPr>
+      </w:pPr>
+    </w:p>
+    <w:p>
+      <w:pPr>
+        <w:rPr>
+          <w:rFonts w:ascii="Courier New" w:hAnsi="Courier New" w:cs="Courier New"/>
+          <w:b/>
+          <w:sz w:val="28"/>
+        </w:rPr>
+      </w:pPr>
+      <w:r>
+        <w:rPr>
+          <w:rFonts w:ascii="Courier New" w:hAnsi="Courier New" w:cs="Courier New"/>
+          <w:b/>
+          <w:sz w:val="28"/>
+          <w:highlight w:val="yellow"/>
         </w:rPr>
         <w:lastRenderedPageBreak/>
-        <w:t xml:space="preserve">Angular is a framework But react JS is a library. </w:t>
-      </w:r>
-    </w:p>
-    <w:p>
-      <w:pPr>
-        <w:rPr>
-          <w:rFonts w:ascii="Courier New" w:hAnsi="Courier New" w:cs="Courier New"/>
-          <w:b/>
-          <w:sz w:val="28"/>
-        </w:rPr>
-      </w:pPr>
-      <w:r>
-        <w:rPr>
-          <w:rFonts w:ascii="Courier New" w:hAnsi="Courier New" w:cs="Courier New"/>
-          <w:b/>
-          <w:sz w:val="28"/>
-        </w:rPr>
-        <w:t xml:space="preserve">Library only helps you in one aspect but where as framework helps us in many aspect. </w:t>
-      </w:r>
-    </w:p>
-    <w:p>
-      <w:pPr>
-        <w:rPr>
-          <w:rFonts w:ascii="Courier New" w:hAnsi="Courier New" w:cs="Courier New"/>
-          <w:b/>
-          <w:sz w:val="28"/>
-        </w:rPr>
-      </w:pPr>
-    </w:p>
-    <w:p>
-      <w:pPr>
+        <w:t>Angular Vs React JS</w:t>
+      </w:r>
+    </w:p>
+    <w:p>
+      <w:pPr>
+        <w:rPr>
+          <w:rFonts w:ascii="Courier New" w:hAnsi="Courier New" w:cs="Courier New"/>
+          <w:b/>
+          <w:sz w:val="28"/>
+        </w:rPr>
+      </w:pPr>
+    </w:p>
+    <w:p>
+      <w:pPr>
+        <w:rPr>
+          <w:rFonts w:ascii="Courier New" w:hAnsi="Courier New" w:cs="Courier New"/>
+          <w:b/>
+          <w:sz w:val="28"/>
+        </w:rPr>
+      </w:pPr>
+      <w:r>
+        <w:rPr>
+          <w:rFonts w:ascii="Courier New" w:hAnsi="Courier New" w:cs="Courier New"/>
+          <w:b/>
+          <w:sz w:val="28"/>
+        </w:rPr>
+        <w:t xml:space="preserve">React JS is library and Angular is a framework. </w:t>
+      </w:r>
+    </w:p>
+    <w:p>
+      <w:pPr>
+        <w:rPr>
+          <w:rFonts w:ascii="Courier New" w:hAnsi="Courier New" w:cs="Courier New"/>
+          <w:b/>
+          <w:sz w:val="28"/>
+        </w:rPr>
+      </w:pPr>
+    </w:p>
+    <w:p>
+      <w:pPr>
+        <w:rPr>
+          <w:rFonts w:ascii="Courier New" w:hAnsi="Courier New" w:cs="Courier New"/>
+          <w:b/>
+          <w:sz w:val="28"/>
+        </w:rPr>
+      </w:pPr>
+      <w:r>
+        <w:rPr>
+          <w:rFonts w:ascii="Courier New" w:hAnsi="Courier New" w:cs="Courier New"/>
+          <w:b/>
+          <w:sz w:val="28"/>
+        </w:rPr>
+        <w:t xml:space="preserve">React JS is a library it only focus only UI not on look and feel. </w:t>
+      </w:r>
+    </w:p>
+    <w:p>
+      <w:pPr>
+        <w:rPr>
+          <w:rFonts w:ascii="Courier New" w:hAnsi="Courier New" w:cs="Courier New"/>
+          <w:b/>
+          <w:sz w:val="28"/>
+        </w:rPr>
+      </w:pPr>
+      <w:r>
+        <w:rPr>
+          <w:rFonts w:ascii="Courier New" w:hAnsi="Courier New" w:cs="Courier New"/>
+          <w:b/>
+          <w:sz w:val="28"/>
+        </w:rPr>
+        <w:t>MVC : Model View Controller : Angular framework base upon MVC Design pattern.</w:t>
+      </w:r>
+    </w:p>
+    <w:p>
+      <w:pPr>
+        <w:rPr>
+          <w:rFonts w:ascii="Courier New" w:hAnsi="Courier New" w:cs="Courier New"/>
+          <w:b/>
+          <w:sz w:val="28"/>
+        </w:rPr>
+      </w:pPr>
+      <w:r>
+        <w:rPr>
+          <w:rFonts w:ascii="Courier New" w:hAnsi="Courier New" w:cs="Courier New"/>
+          <w:b/>
+          <w:sz w:val="28"/>
+        </w:rPr>
+        <w:t>But React JS only focus on View in M</w:t>
+      </w:r>
+      <w:r>
         <w:rPr>
           <w:rFonts w:ascii="Courier New" w:hAnsi="Courier New" w:cs="Courier New"/>
           <w:b/>
           <w:sz w:val="28"/>
           <w:highlight w:val="yellow"/>
         </w:rPr>
-      </w:pPr>
+        <w:t>V</w:t>
+      </w:r>
+      <w:r>
+        <w:rPr>
+          <w:rFonts w:ascii="Courier New" w:hAnsi="Courier New" w:cs="Courier New"/>
+          <w:b/>
+          <w:sz w:val="28"/>
+        </w:rPr>
+        <w:t>C.</w:t>
+      </w:r>
+    </w:p>
+    <w:p>
+      <w:pPr>
+        <w:rPr>
+          <w:rFonts w:ascii="Courier New" w:hAnsi="Courier New" w:cs="Courier New"/>
+          <w:b/>
+          <w:sz w:val="28"/>
+        </w:rPr>
+      </w:pPr>
+    </w:p>
+    <w:p>
+      <w:pPr>
+        <w:rPr>
+          <w:rFonts w:ascii="Courier New" w:hAnsi="Courier New" w:cs="Courier New"/>
+          <w:b/>
+          <w:sz w:val="28"/>
+        </w:rPr>
+      </w:pPr>
+      <w:r>
+        <w:rPr>
+          <w:rFonts w:ascii="Courier New" w:hAnsi="Courier New" w:cs="Courier New"/>
+          <w:b/>
+          <w:sz w:val="28"/>
+        </w:rPr>
+        <w:t xml:space="preserve">React JS a open source library which help to improve the UI. </w:t>
+      </w:r>
+    </w:p>
+    <w:p>
+      <w:pPr>
+        <w:rPr>
+          <w:rFonts w:ascii="Courier New" w:hAnsi="Courier New" w:cs="Courier New"/>
+          <w:b/>
+          <w:sz w:val="28"/>
+        </w:rPr>
+      </w:pPr>
+      <w:r>
+        <w:rPr>
+          <w:rFonts w:ascii="Courier New" w:hAnsi="Courier New" w:cs="Courier New"/>
+          <w:b/>
+          <w:sz w:val="28"/>
+        </w:rPr>
+        <w:t xml:space="preserve">React JS provide </w:t>
+      </w:r>
       <w:r>
         <w:rPr>
           <w:rFonts w:ascii="Courier New" w:hAnsi="Courier New" w:cs="Courier New"/>
@@ -23408,8 +23802,34 @@
           <w:sz w:val="28"/>
           <w:highlight w:val="yellow"/>
         </w:rPr>
-        <w:t>Li</w:t>
-      </w:r>
+        <w:t>virtual dom</w:t>
+      </w:r>
+      <w:r>
+        <w:rPr>
+          <w:rFonts w:ascii="Courier New" w:hAnsi="Courier New" w:cs="Courier New"/>
+          <w:b/>
+          <w:sz w:val="28"/>
+        </w:rPr>
+        <w:t xml:space="preserve"> features. </w:t>
+      </w:r>
+    </w:p>
+    <w:p>
+      <w:pPr>
+        <w:rPr>
+          <w:rFonts w:ascii="Courier New" w:hAnsi="Courier New" w:cs="Courier New"/>
+          <w:b/>
+          <w:sz w:val="28"/>
+        </w:rPr>
+      </w:pPr>
+    </w:p>
+    <w:p>
+      <w:pPr>
+        <w:rPr>
+          <w:rFonts w:ascii="Courier New" w:hAnsi="Courier New" w:cs="Courier New"/>
+          <w:b/>
+          <w:sz w:val="28"/>
+        </w:rPr>
+      </w:pPr>
       <w:r>
         <w:rPr>
           <w:rFonts w:ascii="Courier New" w:hAnsi="Courier New" w:cs="Courier New"/>
@@ -23417,93 +23837,32 @@
           <w:sz w:val="28"/>
           <w:highlight w:val="yellow"/>
         </w:rPr>
-        <w:t>brary Vs Framework</w:t>
-      </w:r>
-    </w:p>
-    <w:p>
-      <w:pPr>
-        <w:rPr>
-          <w:rFonts w:ascii="Courier New" w:hAnsi="Courier New" w:cs="Courier New"/>
-          <w:b/>
-          <w:sz w:val="28"/>
-        </w:rPr>
-      </w:pPr>
-    </w:p>
-    <w:p>
-      <w:pPr>
-        <w:rPr>
-          <w:rFonts w:ascii="Courier New" w:hAnsi="Courier New" w:cs="Courier New"/>
-          <w:b/>
-          <w:sz w:val="28"/>
-        </w:rPr>
-      </w:pPr>
-      <w:r>
-        <w:rPr>
-          <w:rFonts w:ascii="Courier New" w:hAnsi="Courier New" w:cs="Courier New"/>
-          <w:b/>
-          <w:sz w:val="28"/>
-        </w:rPr>
-        <w:t xml:space="preserve">Library is not standard. They focus on only one area depending upon type of library. Where framework is standard. The implementation of all design pattern (best practise) is taken care by framework. Framework is very big they do lot of task. </w:t>
-      </w:r>
-    </w:p>
-    <w:p>
-      <w:pPr>
-        <w:rPr>
-          <w:rFonts w:ascii="Courier New" w:hAnsi="Courier New" w:cs="Courier New"/>
-          <w:b/>
-          <w:sz w:val="28"/>
-        </w:rPr>
-      </w:pPr>
-      <w:r>
-        <w:rPr>
-          <w:rFonts w:ascii="Courier New" w:hAnsi="Courier New" w:cs="Courier New"/>
-          <w:b/>
-          <w:sz w:val="28"/>
-        </w:rPr>
-        <w:t xml:space="preserve">If we are planning to develop the application using framework 70 to 80% task is taken care by framework. Hardly we have to write 20 to 30% code to make final product. </w:t>
-      </w:r>
-    </w:p>
-    <w:p>
-      <w:pPr>
-        <w:rPr>
-          <w:rFonts w:ascii="Courier New" w:hAnsi="Courier New" w:cs="Courier New"/>
-          <w:b/>
-          <w:sz w:val="28"/>
-        </w:rPr>
-      </w:pPr>
-      <w:r>
-        <w:rPr>
-          <w:rFonts w:ascii="Courier New" w:hAnsi="Courier New" w:cs="Courier New"/>
-          <w:b/>
-          <w:sz w:val="28"/>
-        </w:rPr>
-        <w:t xml:space="preserve">Framework is like a template or protocol but not a final product. </w:t>
-      </w:r>
-    </w:p>
-    <w:p>
-      <w:pPr>
-        <w:rPr>
-          <w:rFonts w:ascii="Courier New" w:hAnsi="Courier New" w:cs="Courier New"/>
-          <w:b/>
-          <w:sz w:val="28"/>
-        </w:rPr>
-      </w:pPr>
-    </w:p>
-    <w:p>
-      <w:pPr>
-        <w:rPr>
-          <w:rFonts w:ascii="Courier New" w:hAnsi="Courier New" w:cs="Courier New"/>
-          <w:b/>
-          <w:sz w:val="28"/>
-        </w:rPr>
-      </w:pPr>
-      <w:r>
-        <w:rPr>
-          <w:rFonts w:ascii="Courier New" w:hAnsi="Courier New" w:cs="Courier New"/>
-          <w:b/>
-          <w:sz w:val="28"/>
-        </w:rPr>
-        <w:t xml:space="preserve">Framework are heavy but library are light weighted. </w:t>
+        <w:t>React API :</w:t>
+      </w:r>
+      <w:r>
+        <w:rPr>
+          <w:rFonts w:ascii="Courier New" w:hAnsi="Courier New" w:cs="Courier New"/>
+          <w:b/>
+          <w:sz w:val="28"/>
+        </w:rPr>
+        <w:t xml:space="preserve"> Application Programming interface. </w:t>
+      </w:r>
+    </w:p>
+    <w:p>
+      <w:pPr>
+        <w:rPr>
+          <w:rFonts w:ascii="Courier New" w:hAnsi="Courier New" w:cs="Courier New"/>
+          <w:b/>
+          <w:sz w:val="28"/>
+        </w:rPr>
+      </w:pPr>
+      <w:r>
+        <w:rPr>
+          <w:rFonts w:ascii="Courier New" w:hAnsi="Courier New" w:cs="Courier New"/>
+          <w:b/>
+          <w:sz w:val="28"/>
+        </w:rPr>
+        <w:t xml:space="preserve">Two modules </w:t>
       </w:r>
     </w:p>
     <w:p>
@@ -23530,94 +23889,34 @@
           <w:sz w:val="28"/>
           <w:highlight w:val="yellow"/>
         </w:rPr>
-        <w:t>Angular Vs React JS</w:t>
-      </w:r>
-    </w:p>
-    <w:p>
-      <w:pPr>
-        <w:rPr>
-          <w:rFonts w:ascii="Courier New" w:hAnsi="Courier New" w:cs="Courier New"/>
-          <w:b/>
-          <w:sz w:val="28"/>
-        </w:rPr>
-      </w:pPr>
-    </w:p>
-    <w:p>
-      <w:pPr>
-        <w:rPr>
-          <w:rFonts w:ascii="Courier New" w:hAnsi="Courier New" w:cs="Courier New"/>
-          <w:b/>
-          <w:sz w:val="28"/>
-        </w:rPr>
-      </w:pPr>
-      <w:r>
-        <w:rPr>
-          <w:rFonts w:ascii="Courier New" w:hAnsi="Courier New" w:cs="Courier New"/>
-          <w:b/>
-          <w:sz w:val="28"/>
-        </w:rPr>
-        <w:t xml:space="preserve">React JS is library and Angular is a framework. </w:t>
-      </w:r>
-    </w:p>
-    <w:p>
-      <w:pPr>
-        <w:rPr>
-          <w:rFonts w:ascii="Courier New" w:hAnsi="Courier New" w:cs="Courier New"/>
-          <w:b/>
-          <w:sz w:val="28"/>
-        </w:rPr>
-      </w:pPr>
-    </w:p>
-    <w:p>
-      <w:pPr>
-        <w:rPr>
-          <w:rFonts w:ascii="Courier New" w:hAnsi="Courier New" w:cs="Courier New"/>
-          <w:b/>
-          <w:sz w:val="28"/>
-        </w:rPr>
-      </w:pPr>
-      <w:r>
-        <w:rPr>
-          <w:rFonts w:ascii="Courier New" w:hAnsi="Courier New" w:cs="Courier New"/>
-          <w:b/>
-          <w:sz w:val="28"/>
-        </w:rPr>
-        <w:t xml:space="preserve">React JS is a library it only focus only UI not on look and feel. </w:t>
-      </w:r>
-    </w:p>
-    <w:p>
-      <w:pPr>
-        <w:rPr>
-          <w:rFonts w:ascii="Courier New" w:hAnsi="Courier New" w:cs="Courier New"/>
-          <w:b/>
-          <w:sz w:val="28"/>
-        </w:rPr>
-      </w:pPr>
-      <w:r>
-        <w:rPr>
-          <w:rFonts w:ascii="Courier New" w:hAnsi="Courier New" w:cs="Courier New"/>
-          <w:b/>
-          <w:sz w:val="28"/>
-        </w:rPr>
-        <w:t>MVC : Model View Controller : Angular framework base upon MVC Design pattern.</w:t>
-      </w:r>
-    </w:p>
-    <w:p>
-      <w:pPr>
-        <w:rPr>
-          <w:rFonts w:ascii="Courier New" w:hAnsi="Courier New" w:cs="Courier New"/>
-          <w:b/>
-          <w:sz w:val="28"/>
-        </w:rPr>
-      </w:pPr>
-      <w:r>
-        <w:rPr>
-          <w:rFonts w:ascii="Courier New" w:hAnsi="Courier New" w:cs="Courier New"/>
-          <w:b/>
-          <w:sz w:val="28"/>
-        </w:rPr>
-        <w:t>But React JS only focus on View in M</w:t>
-      </w:r>
+        <w:t>react</w:t>
+      </w:r>
+      <w:r>
+        <w:rPr>
+          <w:rFonts w:ascii="Courier New" w:hAnsi="Courier New" w:cs="Courier New"/>
+          <w:b/>
+          <w:sz w:val="28"/>
+        </w:rPr>
+        <w:t xml:space="preserve"> : It is a open source js library or module which help to develop UI. If is fully component base UI. </w:t>
+      </w:r>
+    </w:p>
+    <w:p>
+      <w:pPr>
+        <w:rPr>
+          <w:rFonts w:ascii="Courier New" w:hAnsi="Courier New" w:cs="Courier New"/>
+          <w:b/>
+          <w:sz w:val="28"/>
+        </w:rPr>
+      </w:pPr>
+    </w:p>
+    <w:p>
+      <w:pPr>
+        <w:rPr>
+          <w:rFonts w:ascii="Courier New" w:hAnsi="Courier New" w:cs="Courier New"/>
+          <w:b/>
+          <w:sz w:val="28"/>
+        </w:rPr>
+      </w:pPr>
       <w:r>
         <w:rPr>
           <w:rFonts w:ascii="Courier New" w:hAnsi="Courier New" w:cs="Courier New"/>
@@ -23625,15 +23924,101 @@
           <w:sz w:val="28"/>
           <w:highlight w:val="yellow"/>
         </w:rPr>
-        <w:t>V</w:t>
-      </w:r>
-      <w:r>
-        <w:rPr>
-          <w:rFonts w:ascii="Courier New" w:hAnsi="Courier New" w:cs="Courier New"/>
-          <w:b/>
-          <w:sz w:val="28"/>
-        </w:rPr>
-        <w:t>C.</w:t>
+        <w:t>react-dom</w:t>
+      </w:r>
+      <w:r>
+        <w:rPr>
+          <w:rFonts w:ascii="Courier New" w:hAnsi="Courier New" w:cs="Courier New"/>
+          <w:b/>
+          <w:sz w:val="28"/>
+        </w:rPr>
+        <w:t xml:space="preserve"> : react-dom is a open source library or module which provide glue between </w:t>
+      </w:r>
+      <w:r>
+        <w:rPr>
+          <w:rFonts w:ascii="Courier New" w:hAnsi="Courier New" w:cs="Courier New"/>
+          <w:b/>
+          <w:sz w:val="28"/>
+          <w:highlight w:val="yellow"/>
+        </w:rPr>
+        <w:t>react and actual DOM.</w:t>
+      </w:r>
+      <w:r>
+        <w:rPr>
+          <w:rFonts w:ascii="Courier New" w:hAnsi="Courier New" w:cs="Courier New"/>
+          <w:b/>
+          <w:sz w:val="28"/>
+        </w:rPr>
+        <w:t xml:space="preserve"> When we want to show react component on DOM we need to use ReactDOM.render(). </w:t>
+      </w:r>
+    </w:p>
+    <w:p>
+      <w:pPr>
+        <w:rPr>
+          <w:rFonts w:ascii="Courier New" w:hAnsi="Courier New" w:cs="Courier New"/>
+          <w:b/>
+          <w:sz w:val="28"/>
+        </w:rPr>
+      </w:pPr>
+    </w:p>
+    <w:p>
+      <w:pPr>
+        <w:rPr>
+          <w:rFonts w:ascii="Courier New" w:hAnsi="Courier New" w:cs="Courier New"/>
+          <w:b/>
+          <w:sz w:val="28"/>
+        </w:rPr>
+      </w:pPr>
+      <w:r>
+        <w:rPr>
+          <w:rFonts w:ascii="Courier New" w:hAnsi="Courier New" w:cs="Courier New"/>
+          <w:b/>
+          <w:sz w:val="28"/>
+        </w:rPr>
+        <w:t xml:space="preserve">React JS as well as Angular framework is use to create </w:t>
+      </w:r>
+      <w:r>
+        <w:rPr>
+          <w:rFonts w:ascii="Courier New" w:hAnsi="Courier New" w:cs="Courier New"/>
+          <w:b/>
+          <w:sz w:val="28"/>
+          <w:highlight w:val="yellow"/>
+        </w:rPr>
+        <w:t>SPA</w:t>
+      </w:r>
+      <w:r>
+        <w:rPr>
+          <w:rFonts w:ascii="Courier New" w:hAnsi="Courier New" w:cs="Courier New"/>
+          <w:b/>
+          <w:sz w:val="28"/>
+        </w:rPr>
+        <w:t xml:space="preserve"> means Single page application. </w:t>
+      </w:r>
+    </w:p>
+    <w:p>
+      <w:pPr>
+        <w:rPr>
+          <w:rFonts w:ascii="Courier New" w:hAnsi="Courier New" w:cs="Courier New"/>
+          <w:b/>
+          <w:sz w:val="28"/>
+        </w:rPr>
+      </w:pPr>
+    </w:p>
+    <w:p>
+      <w:pPr>
+        <w:rPr>
+          <w:rFonts w:ascii="Courier New" w:hAnsi="Courier New" w:cs="Courier New"/>
+          <w:b/>
+          <w:sz w:val="28"/>
+        </w:rPr>
+      </w:pPr>
+      <w:r>
+        <w:rPr>
+          <w:rFonts w:ascii="Courier New" w:hAnsi="Courier New" w:cs="Courier New"/>
+          <w:b/>
+          <w:sz w:val="28"/>
+        </w:rPr>
+        <w:t xml:space="preserve">Multi page application </w:t>
       </w:r>
     </w:p>
     <w:p>
@@ -23660,274 +24045,6 @@
           <w:sz w:val="28"/>
         </w:rPr>
         <w:lastRenderedPageBreak/>
-        <w:t xml:space="preserve">React JS a open source library which help to improve the UI. </w:t>
-      </w:r>
-    </w:p>
-    <w:p>
-      <w:pPr>
-        <w:rPr>
-          <w:rFonts w:ascii="Courier New" w:hAnsi="Courier New" w:cs="Courier New"/>
-          <w:b/>
-          <w:sz w:val="28"/>
-        </w:rPr>
-      </w:pPr>
-      <w:r>
-        <w:rPr>
-          <w:rFonts w:ascii="Courier New" w:hAnsi="Courier New" w:cs="Courier New"/>
-          <w:b/>
-          <w:sz w:val="28"/>
-        </w:rPr>
-        <w:t xml:space="preserve">React JS provide </w:t>
-      </w:r>
-      <w:r>
-        <w:rPr>
-          <w:rFonts w:ascii="Courier New" w:hAnsi="Courier New" w:cs="Courier New"/>
-          <w:b/>
-          <w:sz w:val="28"/>
-          <w:highlight w:val="yellow"/>
-        </w:rPr>
-        <w:t>virtual dom</w:t>
-      </w:r>
-      <w:r>
-        <w:rPr>
-          <w:rFonts w:ascii="Courier New" w:hAnsi="Courier New" w:cs="Courier New"/>
-          <w:b/>
-          <w:sz w:val="28"/>
-        </w:rPr>
-        <w:t xml:space="preserve"> features. </w:t>
-      </w:r>
-    </w:p>
-    <w:p>
-      <w:pPr>
-        <w:rPr>
-          <w:rFonts w:ascii="Courier New" w:hAnsi="Courier New" w:cs="Courier New"/>
-          <w:b/>
-          <w:sz w:val="28"/>
-        </w:rPr>
-      </w:pPr>
-    </w:p>
-    <w:p>
-      <w:pPr>
-        <w:rPr>
-          <w:rFonts w:ascii="Courier New" w:hAnsi="Courier New" w:cs="Courier New"/>
-          <w:b/>
-          <w:sz w:val="28"/>
-        </w:rPr>
-      </w:pPr>
-      <w:r>
-        <w:rPr>
-          <w:rFonts w:ascii="Courier New" w:hAnsi="Courier New" w:cs="Courier New"/>
-          <w:b/>
-          <w:sz w:val="28"/>
-          <w:highlight w:val="yellow"/>
-        </w:rPr>
-        <w:t>React API :</w:t>
-      </w:r>
-      <w:r>
-        <w:rPr>
-          <w:rFonts w:ascii="Courier New" w:hAnsi="Courier New" w:cs="Courier New"/>
-          <w:b/>
-          <w:sz w:val="28"/>
-        </w:rPr>
-        <w:t xml:space="preserve"> Application Programming interface. </w:t>
-      </w:r>
-    </w:p>
-    <w:p>
-      <w:pPr>
-        <w:rPr>
-          <w:rFonts w:ascii="Courier New" w:hAnsi="Courier New" w:cs="Courier New"/>
-          <w:b/>
-          <w:sz w:val="28"/>
-        </w:rPr>
-      </w:pPr>
-      <w:r>
-        <w:rPr>
-          <w:rFonts w:ascii="Courier New" w:hAnsi="Courier New" w:cs="Courier New"/>
-          <w:b/>
-          <w:sz w:val="28"/>
-        </w:rPr>
-        <w:t xml:space="preserve">Two modules </w:t>
-      </w:r>
-    </w:p>
-    <w:p>
-      <w:pPr>
-        <w:rPr>
-          <w:rFonts w:ascii="Courier New" w:hAnsi="Courier New" w:cs="Courier New"/>
-          <w:b/>
-          <w:sz w:val="28"/>
-        </w:rPr>
-      </w:pPr>
-    </w:p>
-    <w:p>
-      <w:pPr>
-        <w:rPr>
-          <w:rFonts w:ascii="Courier New" w:hAnsi="Courier New" w:cs="Courier New"/>
-          <w:b/>
-          <w:sz w:val="28"/>
-        </w:rPr>
-      </w:pPr>
-      <w:r>
-        <w:rPr>
-          <w:rFonts w:ascii="Courier New" w:hAnsi="Courier New" w:cs="Courier New"/>
-          <w:b/>
-          <w:sz w:val="28"/>
-          <w:highlight w:val="yellow"/>
-        </w:rPr>
-        <w:t>react</w:t>
-      </w:r>
-      <w:r>
-        <w:rPr>
-          <w:rFonts w:ascii="Courier New" w:hAnsi="Courier New" w:cs="Courier New"/>
-          <w:b/>
-          <w:sz w:val="28"/>
-        </w:rPr>
-        <w:t xml:space="preserve"> : It is a open source js library or module which help to develop UI. If is fully component base UI. </w:t>
-      </w:r>
-    </w:p>
-    <w:p>
-      <w:pPr>
-        <w:rPr>
-          <w:rFonts w:ascii="Courier New" w:hAnsi="Courier New" w:cs="Courier New"/>
-          <w:b/>
-          <w:sz w:val="28"/>
-        </w:rPr>
-      </w:pPr>
-    </w:p>
-    <w:p>
-      <w:pPr>
-        <w:rPr>
-          <w:rFonts w:ascii="Courier New" w:hAnsi="Courier New" w:cs="Courier New"/>
-          <w:b/>
-          <w:sz w:val="28"/>
-        </w:rPr>
-      </w:pPr>
-      <w:r>
-        <w:rPr>
-          <w:rFonts w:ascii="Courier New" w:hAnsi="Courier New" w:cs="Courier New"/>
-          <w:b/>
-          <w:sz w:val="28"/>
-          <w:highlight w:val="yellow"/>
-        </w:rPr>
-        <w:t>react-dom</w:t>
-      </w:r>
-      <w:r>
-        <w:rPr>
-          <w:rFonts w:ascii="Courier New" w:hAnsi="Courier New" w:cs="Courier New"/>
-          <w:b/>
-          <w:sz w:val="28"/>
-        </w:rPr>
-        <w:t xml:space="preserve"> : react-dom is a open source library or module which provide glue between </w:t>
-      </w:r>
-      <w:r>
-        <w:rPr>
-          <w:rFonts w:ascii="Courier New" w:hAnsi="Courier New" w:cs="Courier New"/>
-          <w:b/>
-          <w:sz w:val="28"/>
-          <w:highlight w:val="yellow"/>
-        </w:rPr>
-        <w:t>react and actual DOM.</w:t>
-      </w:r>
-      <w:r>
-        <w:rPr>
-          <w:rFonts w:ascii="Courier New" w:hAnsi="Courier New" w:cs="Courier New"/>
-          <w:b/>
-          <w:sz w:val="28"/>
-        </w:rPr>
-        <w:t xml:space="preserve"> When we want to show react component on DOM we need to use ReactDOM.render(). </w:t>
-      </w:r>
-    </w:p>
-    <w:p>
-      <w:pPr>
-        <w:rPr>
-          <w:rFonts w:ascii="Courier New" w:hAnsi="Courier New" w:cs="Courier New"/>
-          <w:b/>
-          <w:sz w:val="28"/>
-        </w:rPr>
-      </w:pPr>
-    </w:p>
-    <w:p>
-      <w:pPr>
-        <w:rPr>
-          <w:rFonts w:ascii="Courier New" w:hAnsi="Courier New" w:cs="Courier New"/>
-          <w:b/>
-          <w:sz w:val="28"/>
-        </w:rPr>
-      </w:pPr>
-      <w:r>
-        <w:rPr>
-          <w:rFonts w:ascii="Courier New" w:hAnsi="Courier New" w:cs="Courier New"/>
-          <w:b/>
-          <w:sz w:val="28"/>
-        </w:rPr>
-        <w:t xml:space="preserve">React JS as well as Angular framework is use to create </w:t>
-      </w:r>
-      <w:r>
-        <w:rPr>
-          <w:rFonts w:ascii="Courier New" w:hAnsi="Courier New" w:cs="Courier New"/>
-          <w:b/>
-          <w:sz w:val="28"/>
-          <w:highlight w:val="yellow"/>
-        </w:rPr>
-        <w:t>SPA</w:t>
-      </w:r>
-      <w:r>
-        <w:rPr>
-          <w:rFonts w:ascii="Courier New" w:hAnsi="Courier New" w:cs="Courier New"/>
-          <w:b/>
-          <w:sz w:val="28"/>
-        </w:rPr>
-        <w:t xml:space="preserve"> means Single page application. </w:t>
-      </w:r>
-    </w:p>
-    <w:p>
-      <w:pPr>
-        <w:rPr>
-          <w:rFonts w:ascii="Courier New" w:hAnsi="Courier New" w:cs="Courier New"/>
-          <w:b/>
-          <w:sz w:val="28"/>
-        </w:rPr>
-      </w:pPr>
-    </w:p>
-    <w:p>
-      <w:pPr>
-        <w:rPr>
-          <w:rFonts w:ascii="Courier New" w:hAnsi="Courier New" w:cs="Courier New"/>
-          <w:b/>
-          <w:sz w:val="28"/>
-        </w:rPr>
-      </w:pPr>
-      <w:r>
-        <w:rPr>
-          <w:rFonts w:ascii="Courier New" w:hAnsi="Courier New" w:cs="Courier New"/>
-          <w:b/>
-          <w:sz w:val="28"/>
-        </w:rPr>
-        <w:t xml:space="preserve">Multi page application </w:t>
-      </w:r>
-    </w:p>
-    <w:p>
-      <w:pPr>
-        <w:rPr>
-          <w:rFonts w:ascii="Courier New" w:hAnsi="Courier New" w:cs="Courier New"/>
-          <w:b/>
-          <w:sz w:val="28"/>
-        </w:rPr>
-      </w:pPr>
-    </w:p>
-    <w:p>
-      <w:pPr>
-        <w:rPr>
-          <w:rFonts w:ascii="Courier New" w:hAnsi="Courier New" w:cs="Courier New"/>
-          <w:b/>
-          <w:sz w:val="28"/>
-        </w:rPr>
-      </w:pPr>
-      <w:r>
-        <w:rPr>
-          <w:rFonts w:ascii="Courier New" w:hAnsi="Courier New" w:cs="Courier New"/>
-          <w:b/>
-          <w:sz w:val="28"/>
-        </w:rPr>
         <w:t xml:space="preserve">One.html </w:t>
       </w:r>
       <w:r>
@@ -24105,7 +24222,6 @@
           <w:b/>
           <w:sz w:val="28"/>
         </w:rPr>
-        <w:lastRenderedPageBreak/>
         <w:t xml:space="preserve">Using SPA we can load the only part of the page rather than whole page. </w:t>
       </w:r>
     </w:p>
@@ -24270,6 +24386,3135 @@
           <w:sz w:val="28"/>
         </w:rPr>
       </w:pPr>
+      <w:r>
+        <w:rPr>
+          <w:rFonts w:ascii="Courier New" w:hAnsi="Courier New" w:cs="Courier New"/>
+          <w:b/>
+          <w:sz w:val="28"/>
+          <w:highlight w:val="yellow"/>
+        </w:rPr>
+        <w:lastRenderedPageBreak/>
+        <w:t>Day 2</w:t>
+      </w:r>
+      <w:r>
+        <w:rPr>
+          <w:rFonts w:ascii="Courier New" w:hAnsi="Courier New" w:cs="Courier New"/>
+          <w:b/>
+          <w:sz w:val="28"/>
+          <w:highlight w:val="yellow"/>
+        </w:rPr>
+        <w:t xml:space="preserve"> </w:t>
+      </w:r>
+    </w:p>
+    <w:p>
+      <w:pPr>
+        <w:rPr>
+          <w:rFonts w:ascii="Courier New" w:hAnsi="Courier New" w:cs="Courier New"/>
+          <w:b/>
+          <w:sz w:val="28"/>
+        </w:rPr>
+      </w:pPr>
+      <w:r>
+        <w:rPr>
+          <w:rFonts w:ascii="Courier New" w:hAnsi="Courier New" w:cs="Courier New"/>
+          <w:b/>
+          <w:sz w:val="28"/>
+          <w:highlight w:val="yellow"/>
+        </w:rPr>
+        <w:t>07</w:t>
+      </w:r>
+      <w:r>
+        <w:rPr>
+          <w:rFonts w:ascii="Courier New" w:hAnsi="Courier New" w:cs="Courier New"/>
+          <w:b/>
+          <w:sz w:val="28"/>
+          <w:highlight w:val="yellow"/>
+        </w:rPr>
+        <w:t>-06-2021</w:t>
+      </w:r>
+    </w:p>
+    <w:p>
+      <w:pPr>
+        <w:rPr>
+          <w:rFonts w:ascii="Courier New" w:hAnsi="Courier New" w:cs="Courier New"/>
+          <w:b/>
+          <w:sz w:val="28"/>
+        </w:rPr>
+      </w:pPr>
+    </w:p>
+    <w:p>
+      <w:pPr>
+        <w:rPr>
+          <w:rFonts w:ascii="Courier New" w:hAnsi="Courier New" w:cs="Courier New"/>
+          <w:b/>
+          <w:sz w:val="28"/>
+        </w:rPr>
+      </w:pPr>
+      <w:r>
+        <w:rPr>
+          <w:rFonts w:ascii="Courier New" w:hAnsi="Courier New" w:cs="Courier New"/>
+          <w:b/>
+          <w:sz w:val="28"/>
+        </w:rPr>
+        <w:t xml:space="preserve">Online editor to do React JS program </w:t>
+      </w:r>
+    </w:p>
+    <w:p>
+      <w:pPr>
+        <w:rPr>
+          <w:rFonts w:ascii="Courier New" w:hAnsi="Courier New" w:cs="Courier New"/>
+          <w:b/>
+          <w:sz w:val="28"/>
+        </w:rPr>
+      </w:pPr>
+      <w:r>
+        <w:rPr>
+          <w:rFonts w:ascii="Courier New" w:hAnsi="Courier New" w:cs="Courier New"/>
+          <w:b/>
+          <w:sz w:val="28"/>
+          <w:highlight w:val="yellow"/>
+        </w:rPr>
+        <w:t>Codepen</w:t>
+      </w:r>
+      <w:r>
+        <w:rPr>
+          <w:rFonts w:ascii="Courier New" w:hAnsi="Courier New" w:cs="Courier New"/>
+          <w:b/>
+          <w:sz w:val="28"/>
+        </w:rPr>
+        <w:t xml:space="preserve"> </w:t>
+      </w:r>
+    </w:p>
+    <w:p>
+      <w:pPr>
+        <w:rPr>
+          <w:rFonts w:ascii="Courier New" w:hAnsi="Courier New" w:cs="Courier New"/>
+          <w:b/>
+          <w:sz w:val="28"/>
+        </w:rPr>
+      </w:pPr>
+    </w:p>
+    <w:p>
+      <w:pPr>
+        <w:rPr>
+          <w:rFonts w:ascii="Courier New" w:hAnsi="Courier New" w:cs="Courier New"/>
+          <w:b/>
+          <w:sz w:val="28"/>
+        </w:rPr>
+      </w:pPr>
+      <w:r>
+        <w:rPr>
+          <w:rFonts w:ascii="Courier New" w:hAnsi="Courier New" w:cs="Courier New"/>
+          <w:b/>
+          <w:sz w:val="28"/>
+        </w:rPr>
+        <w:t xml:space="preserve">React provide two library react and react-dom </w:t>
+      </w:r>
+    </w:p>
+    <w:p>
+      <w:pPr>
+        <w:rPr>
+          <w:rFonts w:ascii="Courier New" w:hAnsi="Courier New" w:cs="Courier New"/>
+          <w:b/>
+          <w:sz w:val="28"/>
+        </w:rPr>
+      </w:pPr>
+    </w:p>
+    <w:p>
+      <w:pPr>
+        <w:rPr>
+          <w:rFonts w:ascii="Courier New" w:hAnsi="Courier New" w:cs="Courier New"/>
+          <w:b/>
+          <w:sz w:val="28"/>
+        </w:rPr>
+      </w:pPr>
+      <w:r>
+        <w:rPr>
+          <w:rFonts w:ascii="Courier New" w:hAnsi="Courier New" w:cs="Courier New"/>
+          <w:b/>
+          <w:sz w:val="28"/>
+          <w:highlight w:val="yellow"/>
+        </w:rPr>
+        <w:t>react</w:t>
+      </w:r>
+      <w:r>
+        <w:rPr>
+          <w:rFonts w:ascii="Courier New" w:hAnsi="Courier New" w:cs="Courier New"/>
+          <w:b/>
+          <w:sz w:val="28"/>
+        </w:rPr>
+        <w:t xml:space="preserve"> library help us to create react component. </w:t>
+      </w:r>
+    </w:p>
+    <w:p>
+      <w:pPr>
+        <w:rPr>
+          <w:rFonts w:ascii="Courier New" w:hAnsi="Courier New" w:cs="Courier New"/>
+          <w:b/>
+          <w:sz w:val="28"/>
+        </w:rPr>
+      </w:pPr>
+    </w:p>
+    <w:p>
+      <w:pPr>
+        <w:rPr>
+          <w:rFonts w:ascii="Courier New" w:hAnsi="Courier New" w:cs="Courier New"/>
+          <w:b/>
+          <w:sz w:val="28"/>
+        </w:rPr>
+      </w:pPr>
+      <w:r>
+        <w:rPr>
+          <w:rFonts w:ascii="Courier New" w:hAnsi="Courier New" w:cs="Courier New"/>
+          <w:b/>
+          <w:sz w:val="28"/>
+          <w:highlight w:val="yellow"/>
+        </w:rPr>
+        <w:t>read-dom</w:t>
+      </w:r>
+      <w:r>
+        <w:rPr>
+          <w:rFonts w:ascii="Courier New" w:hAnsi="Courier New" w:cs="Courier New"/>
+          <w:b/>
+          <w:sz w:val="28"/>
+        </w:rPr>
+        <w:t xml:space="preserve"> provide the bridge between react and actual dom. </w:t>
+      </w:r>
+    </w:p>
+    <w:p>
+      <w:pPr>
+        <w:rPr>
+          <w:rFonts w:ascii="Courier New" w:hAnsi="Courier New" w:cs="Courier New"/>
+          <w:b/>
+          <w:sz w:val="28"/>
+        </w:rPr>
+      </w:pPr>
+    </w:p>
+    <w:p>
+      <w:pPr>
+        <w:rPr>
+          <w:rFonts w:ascii="Courier New" w:hAnsi="Courier New" w:cs="Courier New"/>
+          <w:b/>
+          <w:sz w:val="28"/>
+        </w:rPr>
+      </w:pPr>
+      <w:r>
+        <w:rPr>
+          <w:rFonts w:ascii="Courier New" w:hAnsi="Courier New" w:cs="Courier New"/>
+          <w:b/>
+          <w:sz w:val="28"/>
+        </w:rPr>
+        <w:t xml:space="preserve">Creating react component </w:t>
+      </w:r>
+    </w:p>
+    <w:p>
+      <w:pPr>
+        <w:rPr>
+          <w:rFonts w:ascii="Courier New" w:hAnsi="Courier New" w:cs="Courier New"/>
+          <w:b/>
+          <w:sz w:val="28"/>
+        </w:rPr>
+      </w:pPr>
+      <w:r>
+        <w:rPr>
+          <w:rFonts w:ascii="Courier New" w:hAnsi="Courier New" w:cs="Courier New"/>
+          <w:b/>
+          <w:sz w:val="28"/>
+        </w:rPr>
+        <w:t>1</w:t>
+      </w:r>
+      <w:r>
+        <w:rPr>
+          <w:rFonts w:ascii="Courier New" w:hAnsi="Courier New" w:cs="Courier New"/>
+          <w:b/>
+          <w:sz w:val="28"/>
+          <w:vertAlign w:val="superscript"/>
+        </w:rPr>
+        <w:t>st</w:t>
+      </w:r>
+      <w:r>
+        <w:rPr>
+          <w:rFonts w:ascii="Courier New" w:hAnsi="Courier New" w:cs="Courier New"/>
+          <w:b/>
+          <w:sz w:val="28"/>
+        </w:rPr>
+        <w:t xml:space="preserve"> way : React.createElement()</w:t>
+      </w:r>
+    </w:p>
+    <w:p>
+      <w:pPr>
+        <w:rPr>
+          <w:rFonts w:ascii="Courier New" w:hAnsi="Courier New" w:cs="Courier New"/>
+          <w:b/>
+          <w:sz w:val="28"/>
+        </w:rPr>
+      </w:pPr>
+    </w:p>
+    <w:p>
+      <w:pPr>
+        <w:rPr>
+          <w:rFonts w:ascii="Courier New" w:hAnsi="Courier New" w:cs="Courier New"/>
+          <w:b/>
+          <w:sz w:val="28"/>
+        </w:rPr>
+      </w:pPr>
+      <w:r>
+        <w:rPr>
+          <w:rFonts w:ascii="Courier New" w:hAnsi="Courier New" w:cs="Courier New"/>
+          <w:b/>
+          <w:sz w:val="28"/>
+        </w:rPr>
+        <w:t>const element = React.createElement("p",{},"Welcome to React JS");</w:t>
+      </w:r>
+    </w:p>
+    <w:p>
+      <w:pPr>
+        <w:rPr>
+          <w:rFonts w:ascii="Courier New" w:hAnsi="Courier New" w:cs="Courier New"/>
+          <w:b/>
+          <w:sz w:val="28"/>
+        </w:rPr>
+      </w:pPr>
+    </w:p>
+    <w:p>
+      <w:pPr>
+        <w:rPr>
+          <w:rFonts w:ascii="Courier New" w:hAnsi="Courier New" w:cs="Courier New"/>
+          <w:b/>
+          <w:sz w:val="28"/>
+        </w:rPr>
+      </w:pPr>
+    </w:p>
+    <w:p>
+      <w:pPr>
+        <w:rPr>
+          <w:rFonts w:ascii="Courier New" w:hAnsi="Courier New" w:cs="Courier New"/>
+          <w:b/>
+          <w:sz w:val="28"/>
+        </w:rPr>
+      </w:pPr>
+      <w:r>
+        <w:rPr>
+          <w:rFonts w:ascii="Courier New" w:hAnsi="Courier New" w:cs="Courier New"/>
+          <w:b/>
+          <w:sz w:val="28"/>
+        </w:rPr>
+        <w:t>const element = React.createElement("p",{"class":"myClass"},"Welcome to React JS");</w:t>
+      </w:r>
+    </w:p>
+    <w:p>
+      <w:pPr>
+        <w:rPr>
+          <w:rFonts w:ascii="Courier New" w:hAnsi="Courier New" w:cs="Courier New"/>
+          <w:b/>
+          <w:sz w:val="28"/>
+        </w:rPr>
+      </w:pPr>
+      <w:r>
+        <w:rPr>
+          <w:rFonts w:ascii="Courier New" w:hAnsi="Courier New" w:cs="Courier New"/>
+          <w:b/>
+          <w:sz w:val="28"/>
+        </w:rPr>
+        <w:t>const root = document.querySelector("#root");</w:t>
+      </w:r>
+    </w:p>
+    <w:p>
+      <w:pPr>
+        <w:rPr>
+          <w:rFonts w:ascii="Courier New" w:hAnsi="Courier New" w:cs="Courier New"/>
+          <w:b/>
+          <w:sz w:val="28"/>
+        </w:rPr>
+      </w:pPr>
+      <w:r>
+        <w:rPr>
+          <w:rFonts w:ascii="Courier New" w:hAnsi="Courier New" w:cs="Courier New"/>
+          <w:b/>
+          <w:sz w:val="28"/>
+        </w:rPr>
+        <w:t>ReactDOM.render(element,root);</w:t>
+      </w:r>
+    </w:p>
+    <w:p>
+      <w:pPr>
+        <w:rPr>
+          <w:rFonts w:ascii="Courier New" w:hAnsi="Courier New" w:cs="Courier New"/>
+          <w:b/>
+          <w:sz w:val="28"/>
+        </w:rPr>
+      </w:pPr>
+    </w:p>
+    <w:p>
+      <w:pPr>
+        <w:rPr>
+          <w:rFonts w:ascii="Courier New" w:hAnsi="Courier New" w:cs="Courier New"/>
+          <w:b/>
+          <w:sz w:val="28"/>
+        </w:rPr>
+      </w:pPr>
+    </w:p>
+    <w:p>
+      <w:pPr>
+        <w:rPr>
+          <w:rFonts w:ascii="Courier New" w:hAnsi="Courier New" w:cs="Courier New"/>
+          <w:b/>
+          <w:sz w:val="28"/>
+        </w:rPr>
+      </w:pPr>
+    </w:p>
+    <w:p>
+      <w:pPr>
+        <w:rPr>
+          <w:rFonts w:ascii="Courier New" w:hAnsi="Courier New" w:cs="Courier New"/>
+          <w:b/>
+          <w:sz w:val="28"/>
+        </w:rPr>
+      </w:pPr>
+    </w:p>
+    <w:p>
+      <w:pPr>
+        <w:rPr>
+          <w:rFonts w:ascii="Courier New" w:hAnsi="Courier New" w:cs="Courier New"/>
+          <w:b/>
+          <w:sz w:val="28"/>
+        </w:rPr>
+      </w:pPr>
+      <w:r>
+        <w:rPr>
+          <w:rFonts w:ascii="Courier New" w:hAnsi="Courier New" w:cs="Courier New"/>
+          <w:b/>
+          <w:sz w:val="28"/>
+        </w:rPr>
+        <w:lastRenderedPageBreak/>
+        <w:t>2</w:t>
+      </w:r>
+      <w:r>
+        <w:rPr>
+          <w:rFonts w:ascii="Courier New" w:hAnsi="Courier New" w:cs="Courier New"/>
+          <w:b/>
+          <w:sz w:val="28"/>
+          <w:vertAlign w:val="superscript"/>
+        </w:rPr>
+        <w:t>nd</w:t>
+      </w:r>
+      <w:r>
+        <w:rPr>
+          <w:rFonts w:ascii="Courier New" w:hAnsi="Courier New" w:cs="Courier New"/>
+          <w:b/>
+          <w:sz w:val="28"/>
+        </w:rPr>
+        <w:t xml:space="preserve"> way : using normal function or arrow function style </w:t>
+      </w:r>
+    </w:p>
+    <w:p>
+      <w:pPr>
+        <w:rPr>
+          <w:rFonts w:ascii="Courier New" w:hAnsi="Courier New" w:cs="Courier New"/>
+          <w:b/>
+          <w:sz w:val="28"/>
+        </w:rPr>
+      </w:pPr>
+    </w:p>
+    <w:p>
+      <w:pPr>
+        <w:rPr>
+          <w:rFonts w:ascii="Courier New" w:hAnsi="Courier New" w:cs="Courier New"/>
+          <w:b/>
+          <w:sz w:val="28"/>
+        </w:rPr>
+      </w:pPr>
+      <w:r>
+        <w:rPr>
+          <w:rFonts w:ascii="Courier New" w:hAnsi="Courier New" w:cs="Courier New"/>
+          <w:b/>
+          <w:sz w:val="28"/>
+        </w:rPr>
+        <w:t>function functionName() {</w:t>
+      </w:r>
+    </w:p>
+    <w:p>
+      <w:pPr>
+        <w:rPr>
+          <w:rFonts w:ascii="Courier New" w:hAnsi="Courier New" w:cs="Courier New"/>
+          <w:b/>
+          <w:sz w:val="28"/>
+        </w:rPr>
+      </w:pPr>
+    </w:p>
+    <w:p>
+      <w:pPr>
+        <w:rPr>
+          <w:rFonts w:ascii="Courier New" w:hAnsi="Courier New" w:cs="Courier New"/>
+          <w:b/>
+          <w:sz w:val="28"/>
+        </w:rPr>
+      </w:pPr>
+      <w:r>
+        <w:rPr>
+          <w:rFonts w:ascii="Courier New" w:hAnsi="Courier New" w:cs="Courier New"/>
+          <w:b/>
+          <w:sz w:val="28"/>
+        </w:rPr>
+        <w:t>}</w:t>
+      </w:r>
+    </w:p>
+    <w:p>
+      <w:pPr>
+        <w:rPr>
+          <w:rFonts w:ascii="Courier New" w:hAnsi="Courier New" w:cs="Courier New"/>
+          <w:b/>
+          <w:sz w:val="28"/>
+        </w:rPr>
+      </w:pPr>
+      <w:r>
+        <w:rPr>
+          <w:rFonts w:ascii="Courier New" w:hAnsi="Courier New" w:cs="Courier New"/>
+          <w:b/>
+          <w:sz w:val="28"/>
+        </w:rPr>
+        <w:t>function MyComponent() {</w:t>
+      </w:r>
+    </w:p>
+    <w:p>
+      <w:pPr>
+        <w:rPr>
+          <w:rFonts w:ascii="Courier New" w:hAnsi="Courier New" w:cs="Courier New"/>
+          <w:b/>
+          <w:sz w:val="28"/>
+        </w:rPr>
+      </w:pPr>
+      <w:r>
+        <w:rPr>
+          <w:rFonts w:ascii="Courier New" w:hAnsi="Courier New" w:cs="Courier New"/>
+          <w:b/>
+          <w:sz w:val="28"/>
+        </w:rPr>
+        <w:t xml:space="preserve">  const element = React.createElement("p",{"class":"myClass"},"Welcome to React JS");</w:t>
+      </w:r>
+    </w:p>
+    <w:p>
+      <w:pPr>
+        <w:rPr>
+          <w:rFonts w:ascii="Courier New" w:hAnsi="Courier New" w:cs="Courier New"/>
+          <w:b/>
+          <w:sz w:val="28"/>
+        </w:rPr>
+      </w:pPr>
+      <w:r>
+        <w:rPr>
+          <w:rFonts w:ascii="Courier New" w:hAnsi="Courier New" w:cs="Courier New"/>
+          <w:b/>
+          <w:sz w:val="28"/>
+        </w:rPr>
+        <w:t xml:space="preserve">  return element;</w:t>
+      </w:r>
+    </w:p>
+    <w:p>
+      <w:pPr>
+        <w:rPr>
+          <w:rFonts w:ascii="Courier New" w:hAnsi="Courier New" w:cs="Courier New"/>
+          <w:b/>
+          <w:sz w:val="28"/>
+        </w:rPr>
+      </w:pPr>
+      <w:r>
+        <w:rPr>
+          <w:rFonts w:ascii="Courier New" w:hAnsi="Courier New" w:cs="Courier New"/>
+          <w:b/>
+          <w:sz w:val="28"/>
+        </w:rPr>
+        <w:t>}</w:t>
+      </w:r>
+    </w:p>
+    <w:p>
+      <w:pPr>
+        <w:rPr>
+          <w:rFonts w:ascii="Courier New" w:hAnsi="Courier New" w:cs="Courier New"/>
+          <w:b/>
+          <w:sz w:val="28"/>
+        </w:rPr>
+      </w:pPr>
+      <w:r>
+        <w:rPr>
+          <w:rFonts w:ascii="Courier New" w:hAnsi="Courier New" w:cs="Courier New"/>
+          <w:b/>
+          <w:sz w:val="28"/>
+        </w:rPr>
+        <w:t>const root = document.querySelector("#root");</w:t>
+      </w:r>
+    </w:p>
+    <w:p>
+      <w:pPr>
+        <w:rPr>
+          <w:rFonts w:ascii="Courier New" w:hAnsi="Courier New" w:cs="Courier New"/>
+          <w:b/>
+          <w:sz w:val="28"/>
+        </w:rPr>
+      </w:pPr>
+      <w:r>
+        <w:rPr>
+          <w:rFonts w:ascii="Courier New" w:hAnsi="Courier New" w:cs="Courier New"/>
+          <w:b/>
+          <w:sz w:val="28"/>
+        </w:rPr>
+        <w:t>ReactDOM.render(MyComponent(),root);</w:t>
+      </w:r>
+    </w:p>
+    <w:p>
+      <w:pPr>
+        <w:rPr>
+          <w:rFonts w:ascii="Courier New" w:hAnsi="Courier New" w:cs="Courier New"/>
+          <w:b/>
+          <w:sz w:val="28"/>
+        </w:rPr>
+      </w:pPr>
+    </w:p>
+    <w:p>
+      <w:pPr>
+        <w:rPr>
+          <w:rFonts w:ascii="Courier New" w:hAnsi="Courier New" w:cs="Courier New"/>
+          <w:b/>
+          <w:sz w:val="28"/>
+        </w:rPr>
+      </w:pPr>
+    </w:p>
+    <w:p>
+      <w:pPr>
+        <w:rPr>
+          <w:rFonts w:ascii="Courier New" w:hAnsi="Courier New" w:cs="Courier New"/>
+          <w:b/>
+          <w:sz w:val="28"/>
+        </w:rPr>
+      </w:pPr>
+    </w:p>
+    <w:p>
+      <w:pPr>
+        <w:rPr>
+          <w:rFonts w:ascii="Courier New" w:hAnsi="Courier New" w:cs="Courier New"/>
+          <w:b/>
+          <w:sz w:val="28"/>
+        </w:rPr>
+      </w:pPr>
+      <w:r>
+        <w:rPr>
+          <w:rFonts w:ascii="Courier New" w:hAnsi="Courier New" w:cs="Courier New"/>
+          <w:b/>
+          <w:sz w:val="28"/>
+        </w:rPr>
+        <w:t xml:space="preserve">JSX : JavaScript and XML </w:t>
+      </w:r>
+    </w:p>
+    <w:p>
+      <w:pPr>
+        <w:rPr>
+          <w:rFonts w:ascii="Courier New" w:hAnsi="Courier New" w:cs="Courier New"/>
+          <w:b/>
+          <w:sz w:val="28"/>
+        </w:rPr>
+      </w:pPr>
+      <w:r>
+        <w:rPr>
+          <w:rFonts w:ascii="Courier New" w:hAnsi="Courier New" w:cs="Courier New"/>
+          <w:b/>
+          <w:sz w:val="28"/>
+        </w:rPr>
+        <w:t xml:space="preserve">While writing function name we have to follow pascal naming rules. Means first letter of function name must be upper case. </w:t>
+      </w:r>
+    </w:p>
+    <w:p>
+      <w:pPr>
+        <w:rPr>
+          <w:rFonts w:ascii="Courier New" w:hAnsi="Courier New" w:cs="Courier New"/>
+          <w:b/>
+          <w:sz w:val="28"/>
+        </w:rPr>
+      </w:pPr>
+    </w:p>
+    <w:p>
+      <w:pPr>
+        <w:rPr>
+          <w:rFonts w:ascii="Courier New" w:hAnsi="Courier New" w:cs="Courier New"/>
+          <w:b/>
+          <w:sz w:val="28"/>
+        </w:rPr>
+      </w:pPr>
+      <w:r>
+        <w:rPr>
+          <w:rFonts w:ascii="Courier New" w:hAnsi="Courier New" w:cs="Courier New"/>
+          <w:b/>
+          <w:sz w:val="28"/>
+        </w:rPr>
+        <w:t xml:space="preserve"> </w:t>
+      </w:r>
+    </w:p>
+    <w:p>
+      <w:pPr>
+        <w:rPr>
+          <w:rFonts w:ascii="Courier New" w:hAnsi="Courier New" w:cs="Courier New"/>
+          <w:b/>
+          <w:sz w:val="28"/>
+        </w:rPr>
+      </w:pPr>
+    </w:p>
+    <w:p>
+      <w:pPr>
+        <w:rPr>
+          <w:rFonts w:ascii="Courier New" w:hAnsi="Courier New" w:cs="Courier New"/>
+          <w:b/>
+          <w:sz w:val="28"/>
+        </w:rPr>
+      </w:pPr>
+    </w:p>
+    <w:p>
+      <w:pPr>
+        <w:rPr>
+          <w:rFonts w:ascii="Courier New" w:hAnsi="Courier New" w:cs="Courier New"/>
+          <w:b/>
+          <w:sz w:val="28"/>
+        </w:rPr>
+      </w:pPr>
+    </w:p>
+    <w:p>
+      <w:pPr>
+        <w:rPr>
+          <w:rFonts w:ascii="Courier New" w:hAnsi="Courier New" w:cs="Courier New"/>
+          <w:b/>
+          <w:sz w:val="28"/>
+        </w:rPr>
+      </w:pPr>
+      <w:r>
+        <w:rPr>
+          <w:rFonts w:ascii="Courier New" w:hAnsi="Courier New" w:cs="Courier New"/>
+          <w:b/>
+          <w:sz w:val="28"/>
+        </w:rPr>
+        <w:t>3</w:t>
+      </w:r>
+      <w:r>
+        <w:rPr>
+          <w:rFonts w:ascii="Courier New" w:hAnsi="Courier New" w:cs="Courier New"/>
+          <w:b/>
+          <w:sz w:val="28"/>
+          <w:vertAlign w:val="superscript"/>
+        </w:rPr>
+        <w:t>rd</w:t>
+      </w:r>
+      <w:r>
+        <w:rPr>
+          <w:rFonts w:ascii="Courier New" w:hAnsi="Courier New" w:cs="Courier New"/>
+          <w:b/>
+          <w:sz w:val="28"/>
+        </w:rPr>
+        <w:t xml:space="preserve"> way : using class style ES6 </w:t>
+      </w:r>
+    </w:p>
+    <w:p>
+      <w:pPr>
+        <w:rPr>
+          <w:rFonts w:ascii="Courier New" w:hAnsi="Courier New" w:cs="Courier New"/>
+          <w:b/>
+          <w:sz w:val="28"/>
+        </w:rPr>
+      </w:pPr>
+    </w:p>
+    <w:p>
+      <w:pPr>
+        <w:rPr>
+          <w:rFonts w:ascii="Courier New" w:hAnsi="Courier New" w:cs="Courier New"/>
+          <w:b/>
+          <w:sz w:val="28"/>
+        </w:rPr>
+      </w:pPr>
+    </w:p>
+    <w:p>
+      <w:pPr>
+        <w:rPr>
+          <w:rFonts w:ascii="Courier New" w:hAnsi="Courier New" w:cs="Courier New"/>
+          <w:b/>
+          <w:sz w:val="28"/>
+        </w:rPr>
+      </w:pPr>
+      <w:r>
+        <w:rPr>
+          <w:rFonts w:ascii="Courier New" w:hAnsi="Courier New" w:cs="Courier New"/>
+          <w:b/>
+          <w:sz w:val="28"/>
+        </w:rPr>
+        <w:lastRenderedPageBreak/>
+        <w:t xml:space="preserve">React library provide features to create user-defined tags using function or class style. Those function or class return JSX code. </w:t>
+      </w:r>
+    </w:p>
+    <w:p>
+      <w:pPr>
+        <w:rPr>
+          <w:rFonts w:ascii="Courier New" w:hAnsi="Courier New" w:cs="Courier New"/>
+          <w:b/>
+          <w:sz w:val="28"/>
+        </w:rPr>
+      </w:pPr>
+    </w:p>
+    <w:p>
+      <w:pPr>
+        <w:rPr>
+          <w:rFonts w:ascii="Courier New" w:hAnsi="Courier New" w:cs="Courier New"/>
+          <w:b/>
+          <w:sz w:val="28"/>
+        </w:rPr>
+      </w:pPr>
+      <w:r>
+        <w:rPr>
+          <w:rFonts w:ascii="Courier New" w:hAnsi="Courier New" w:cs="Courier New"/>
+          <w:b/>
+          <w:sz w:val="28"/>
+        </w:rPr>
+        <w:t>&lt;b&gt;Welcome &lt;/b&gt;</w:t>
+      </w:r>
+    </w:p>
+    <w:p>
+      <w:pPr>
+        <w:rPr>
+          <w:rFonts w:ascii="Courier New" w:hAnsi="Courier New" w:cs="Courier New"/>
+          <w:b/>
+          <w:sz w:val="28"/>
+        </w:rPr>
+      </w:pPr>
+    </w:p>
+    <w:p>
+      <w:pPr>
+        <w:rPr>
+          <w:rFonts w:ascii="Courier New" w:hAnsi="Courier New" w:cs="Courier New"/>
+          <w:b/>
+          <w:sz w:val="28"/>
+        </w:rPr>
+      </w:pPr>
+    </w:p>
+    <w:p>
+      <w:pPr>
+        <w:rPr>
+          <w:rFonts w:ascii="Courier New" w:hAnsi="Courier New" w:cs="Courier New"/>
+          <w:b/>
+          <w:sz w:val="28"/>
+        </w:rPr>
+      </w:pPr>
+      <w:r>
+        <w:rPr>
+          <w:rFonts w:ascii="Courier New" w:hAnsi="Courier New" w:cs="Courier New"/>
+          <w:b/>
+          <w:sz w:val="28"/>
+        </w:rPr>
+        <w:t>&lt;abc color=”red”&gt;hello&lt;/abc&gt;</w:t>
+      </w:r>
+    </w:p>
+    <w:p>
+      <w:pPr>
+        <w:rPr>
+          <w:rFonts w:ascii="Courier New" w:hAnsi="Courier New" w:cs="Courier New"/>
+          <w:b/>
+          <w:sz w:val="28"/>
+        </w:rPr>
+      </w:pPr>
+    </w:p>
+    <w:p>
+      <w:pPr>
+        <w:rPr>
+          <w:rFonts w:ascii="Courier New" w:hAnsi="Courier New" w:cs="Courier New"/>
+          <w:b/>
+          <w:sz w:val="28"/>
+        </w:rPr>
+      </w:pPr>
+      <w:r>
+        <w:rPr>
+          <w:rFonts w:ascii="Courier New" w:hAnsi="Courier New" w:cs="Courier New"/>
+          <w:b/>
+          <w:sz w:val="28"/>
+        </w:rPr>
+        <w:t xml:space="preserve">Facebook provide </w:t>
+      </w:r>
+      <w:r>
+        <w:rPr>
+          <w:rFonts w:ascii="Courier New" w:hAnsi="Courier New" w:cs="Courier New"/>
+          <w:b/>
+          <w:sz w:val="28"/>
+          <w:highlight w:val="yellow"/>
+        </w:rPr>
+        <w:t>create-react-app</w:t>
+      </w:r>
+      <w:r>
+        <w:rPr>
+          <w:rFonts w:ascii="Courier New" w:hAnsi="Courier New" w:cs="Courier New"/>
+          <w:b/>
+          <w:sz w:val="28"/>
+        </w:rPr>
+        <w:t xml:space="preserve"> external node module which help to create the project. </w:t>
+      </w:r>
+    </w:p>
+    <w:p>
+      <w:pPr>
+        <w:rPr>
+          <w:rFonts w:ascii="Courier New" w:hAnsi="Courier New" w:cs="Courier New"/>
+          <w:b/>
+          <w:sz w:val="28"/>
+        </w:rPr>
+      </w:pPr>
+      <w:r>
+        <w:rPr>
+          <w:rFonts w:ascii="Courier New" w:hAnsi="Courier New" w:cs="Courier New"/>
+          <w:b/>
+          <w:sz w:val="28"/>
+        </w:rPr>
+        <w:t xml:space="preserve">If we create project using create-react-app it add all external dependencies which require to run the react js program like installing react, react-dom, babel, webpack still more. </w:t>
+      </w:r>
+    </w:p>
+    <w:p>
+      <w:pPr>
+        <w:rPr>
+          <w:rFonts w:ascii="Courier New" w:hAnsi="Courier New" w:cs="Courier New"/>
+          <w:b/>
+          <w:sz w:val="28"/>
+        </w:rPr>
+      </w:pPr>
+    </w:p>
+    <w:p>
+      <w:pPr>
+        <w:rPr>
+          <w:rFonts w:ascii="Courier New" w:hAnsi="Courier New" w:cs="Courier New"/>
+          <w:b/>
+          <w:sz w:val="28"/>
+        </w:rPr>
+      </w:pPr>
+      <w:r>
+        <w:rPr>
+          <w:rFonts w:ascii="Courier New" w:hAnsi="Courier New" w:cs="Courier New"/>
+          <w:b/>
+          <w:sz w:val="28"/>
+          <w:highlight w:val="yellow"/>
+        </w:rPr>
+        <w:t>npm install –g create-react-app</w:t>
+      </w:r>
+    </w:p>
+    <w:p>
+      <w:pPr>
+        <w:rPr>
+          <w:rFonts w:ascii="Courier New" w:hAnsi="Courier New" w:cs="Courier New"/>
+          <w:b/>
+          <w:sz w:val="28"/>
+        </w:rPr>
+      </w:pPr>
+    </w:p>
+    <w:p>
+      <w:pPr>
+        <w:rPr>
+          <w:rFonts w:ascii="Courier New" w:hAnsi="Courier New" w:cs="Courier New"/>
+          <w:b/>
+          <w:sz w:val="28"/>
+        </w:rPr>
+      </w:pPr>
+      <w:r>
+        <w:rPr>
+          <w:rFonts w:ascii="Courier New" w:hAnsi="Courier New" w:cs="Courier New"/>
+          <w:b/>
+          <w:sz w:val="28"/>
+        </w:rPr>
+        <w:t xml:space="preserve">After installation successfully create create-react-app we have to create a project </w:t>
+      </w:r>
+    </w:p>
+    <w:p>
+      <w:pPr>
+        <w:rPr>
+          <w:rFonts w:ascii="Courier New" w:hAnsi="Courier New" w:cs="Courier New"/>
+          <w:b/>
+          <w:sz w:val="28"/>
+        </w:rPr>
+      </w:pPr>
+    </w:p>
+    <w:p>
+      <w:pPr>
+        <w:rPr>
+          <w:rFonts w:ascii="Courier New" w:hAnsi="Courier New" w:cs="Courier New"/>
+          <w:b/>
+          <w:sz w:val="28"/>
+        </w:rPr>
+      </w:pPr>
+      <w:r>
+        <w:rPr>
+          <w:rFonts w:ascii="Courier New" w:hAnsi="Courier New" w:cs="Courier New"/>
+          <w:b/>
+          <w:sz w:val="28"/>
+        </w:rPr>
+        <w:t xml:space="preserve">create-react-app project-name </w:t>
+      </w:r>
+    </w:p>
+    <w:p>
+      <w:pPr>
+        <w:rPr>
+          <w:rFonts w:ascii="Courier New" w:hAnsi="Courier New" w:cs="Courier New"/>
+          <w:b/>
+          <w:sz w:val="28"/>
+        </w:rPr>
+      </w:pPr>
+      <w:r>
+        <w:rPr>
+          <w:rFonts w:ascii="Courier New" w:hAnsi="Courier New" w:cs="Courier New"/>
+          <w:b/>
+          <w:sz w:val="28"/>
+        </w:rPr>
+        <w:t>Ex :</w:t>
+      </w:r>
+    </w:p>
+    <w:p>
+      <w:pPr>
+        <w:rPr>
+          <w:rFonts w:ascii="Courier New" w:hAnsi="Courier New" w:cs="Courier New"/>
+          <w:b/>
+          <w:sz w:val="28"/>
+        </w:rPr>
+      </w:pPr>
+    </w:p>
+    <w:p>
+      <w:pPr>
+        <w:rPr>
+          <w:rFonts w:ascii="Courier New" w:hAnsi="Courier New" w:cs="Courier New"/>
+          <w:b/>
+          <w:sz w:val="28"/>
+        </w:rPr>
+      </w:pPr>
+      <w:r>
+        <w:rPr>
+          <w:rFonts w:ascii="Courier New" w:hAnsi="Courier New" w:cs="Courier New"/>
+          <w:b/>
+          <w:sz w:val="28"/>
+        </w:rPr>
+        <w:t xml:space="preserve">create-react-app </w:t>
+      </w:r>
+      <w:r>
+        <w:rPr>
+          <w:rFonts w:ascii="Courier New" w:hAnsi="Courier New" w:cs="Courier New"/>
+          <w:b/>
+          <w:sz w:val="28"/>
+          <w:highlight w:val="yellow"/>
+        </w:rPr>
+        <w:t>welcome-app</w:t>
+      </w:r>
+    </w:p>
+    <w:p>
+      <w:pPr>
+        <w:rPr>
+          <w:rFonts w:ascii="Courier New" w:hAnsi="Courier New" w:cs="Courier New"/>
+          <w:b/>
+          <w:sz w:val="28"/>
+        </w:rPr>
+      </w:pPr>
+      <w:r>
+        <w:rPr>
+          <w:rFonts w:ascii="Courier New" w:hAnsi="Courier New" w:cs="Courier New"/>
+          <w:b/>
+          <w:sz w:val="28"/>
+        </w:rPr>
+        <w:t xml:space="preserve">Here </w:t>
+      </w:r>
+    </w:p>
+    <w:p>
+      <w:pPr>
+        <w:rPr>
+          <w:rFonts w:ascii="Courier New" w:hAnsi="Courier New" w:cs="Courier New"/>
+          <w:b/>
+          <w:sz w:val="28"/>
+        </w:rPr>
+      </w:pPr>
+      <w:r>
+        <w:rPr>
+          <w:rFonts w:ascii="Courier New" w:hAnsi="Courier New" w:cs="Courier New"/>
+          <w:b/>
+          <w:sz w:val="28"/>
+        </w:rPr>
+        <w:t xml:space="preserve">create-react-app is command or module or library </w:t>
+      </w:r>
+    </w:p>
+    <w:p>
+      <w:pPr>
+        <w:rPr>
+          <w:rFonts w:ascii="Courier New" w:hAnsi="Courier New" w:cs="Courier New"/>
+          <w:b/>
+          <w:sz w:val="28"/>
+        </w:rPr>
+      </w:pPr>
+      <w:r>
+        <w:rPr>
+          <w:rFonts w:ascii="Courier New" w:hAnsi="Courier New" w:cs="Courier New"/>
+          <w:b/>
+          <w:sz w:val="28"/>
+        </w:rPr>
+        <w:t xml:space="preserve">welcome-app is a project name </w:t>
+      </w:r>
+    </w:p>
+    <w:p>
+      <w:pPr>
+        <w:rPr>
+          <w:rFonts w:ascii="Courier New" w:hAnsi="Courier New" w:cs="Courier New"/>
+          <w:b/>
+          <w:sz w:val="28"/>
+        </w:rPr>
+      </w:pPr>
+    </w:p>
+    <w:p>
+      <w:pPr>
+        <w:rPr>
+          <w:rFonts w:ascii="Courier New" w:hAnsi="Courier New" w:cs="Courier New"/>
+          <w:b/>
+          <w:sz w:val="28"/>
+        </w:rPr>
+      </w:pPr>
+      <w:r>
+        <w:rPr>
+          <w:rFonts w:ascii="Courier New" w:hAnsi="Courier New" w:cs="Courier New"/>
+          <w:b/>
+          <w:sz w:val="28"/>
+        </w:rPr>
+        <w:lastRenderedPageBreak/>
+        <w:t xml:space="preserve">create-react-app is a external module provided by facebook which help to create sample react js projects. </w:t>
+      </w:r>
+    </w:p>
+    <w:p>
+      <w:pPr>
+        <w:rPr>
+          <w:rFonts w:ascii="Courier New" w:hAnsi="Courier New" w:cs="Courier New"/>
+          <w:b/>
+          <w:sz w:val="28"/>
+        </w:rPr>
+      </w:pPr>
+      <w:r>
+        <w:rPr>
+          <w:rFonts w:ascii="Courier New" w:hAnsi="Courier New" w:cs="Courier New"/>
+          <w:b/>
+          <w:sz w:val="28"/>
+        </w:rPr>
+        <w:t xml:space="preserve">After created project successfully move inside a project using a command </w:t>
+      </w:r>
+    </w:p>
+    <w:p>
+      <w:pPr>
+        <w:rPr>
+          <w:rFonts w:ascii="Courier New" w:hAnsi="Courier New" w:cs="Courier New"/>
+          <w:b/>
+          <w:sz w:val="28"/>
+        </w:rPr>
+      </w:pPr>
+    </w:p>
+    <w:p>
+      <w:pPr>
+        <w:rPr>
+          <w:rFonts w:ascii="Courier New" w:hAnsi="Courier New" w:cs="Courier New"/>
+          <w:b/>
+          <w:sz w:val="28"/>
+        </w:rPr>
+      </w:pPr>
+      <w:r>
+        <w:rPr>
+          <w:rFonts w:ascii="Courier New" w:hAnsi="Courier New" w:cs="Courier New"/>
+          <w:b/>
+          <w:sz w:val="28"/>
+          <w:highlight w:val="yellow"/>
+        </w:rPr>
+        <w:t>cd project-name</w:t>
+      </w:r>
+      <w:r>
+        <w:rPr>
+          <w:rFonts w:ascii="Courier New" w:hAnsi="Courier New" w:cs="Courier New"/>
+          <w:b/>
+          <w:sz w:val="28"/>
+        </w:rPr>
+        <w:t xml:space="preserve"> </w:t>
+      </w:r>
+    </w:p>
+    <w:p>
+      <w:pPr>
+        <w:rPr>
+          <w:rFonts w:ascii="Courier New" w:hAnsi="Courier New" w:cs="Courier New"/>
+          <w:b/>
+          <w:sz w:val="28"/>
+        </w:rPr>
+      </w:pPr>
+    </w:p>
+    <w:p>
+      <w:pPr>
+        <w:rPr>
+          <w:rFonts w:ascii="Courier New" w:hAnsi="Courier New" w:cs="Courier New"/>
+          <w:b/>
+          <w:sz w:val="28"/>
+        </w:rPr>
+      </w:pPr>
+      <w:r>
+        <w:rPr>
+          <w:rFonts w:ascii="Courier New" w:hAnsi="Courier New" w:cs="Courier New"/>
+          <w:b/>
+          <w:sz w:val="28"/>
+          <w:highlight w:val="yellow"/>
+        </w:rPr>
+        <w:t>cd welcome-app</w:t>
+      </w:r>
+      <w:r>
+        <w:rPr>
+          <w:rFonts w:ascii="Courier New" w:hAnsi="Courier New" w:cs="Courier New"/>
+          <w:b/>
+          <w:sz w:val="28"/>
+        </w:rPr>
+        <w:t xml:space="preserve"> </w:t>
+      </w:r>
+    </w:p>
+    <w:p>
+      <w:pPr>
+        <w:rPr>
+          <w:rFonts w:ascii="Courier New" w:hAnsi="Courier New" w:cs="Courier New"/>
+          <w:b/>
+          <w:sz w:val="28"/>
+        </w:rPr>
+      </w:pPr>
+    </w:p>
+    <w:p>
+      <w:pPr>
+        <w:rPr>
+          <w:rFonts w:ascii="Courier New" w:hAnsi="Courier New" w:cs="Courier New"/>
+          <w:b/>
+          <w:sz w:val="28"/>
+        </w:rPr>
+      </w:pPr>
+      <w:r>
+        <w:rPr>
+          <w:rFonts w:ascii="Courier New" w:hAnsi="Courier New" w:cs="Courier New"/>
+          <w:b/>
+          <w:sz w:val="28"/>
+        </w:rPr>
+        <w:t xml:space="preserve">open this project in Vs code </w:t>
+      </w:r>
+    </w:p>
+    <w:p>
+      <w:pPr>
+        <w:rPr>
+          <w:rFonts w:ascii="Courier New" w:hAnsi="Courier New" w:cs="Courier New"/>
+          <w:b/>
+          <w:sz w:val="28"/>
+        </w:rPr>
+      </w:pPr>
+      <w:r>
+        <w:rPr>
+          <w:rFonts w:ascii="Courier New" w:hAnsi="Courier New" w:cs="Courier New"/>
+          <w:b/>
+          <w:sz w:val="28"/>
+        </w:rPr>
+        <w:t>1</w:t>
+      </w:r>
+      <w:r>
+        <w:rPr>
+          <w:rFonts w:ascii="Courier New" w:hAnsi="Courier New" w:cs="Courier New"/>
+          <w:b/>
+          <w:sz w:val="28"/>
+          <w:vertAlign w:val="superscript"/>
+        </w:rPr>
+        <w:t>st</w:t>
+      </w:r>
+      <w:r>
+        <w:rPr>
+          <w:rFonts w:ascii="Courier New" w:hAnsi="Courier New" w:cs="Courier New"/>
+          <w:b/>
+          <w:sz w:val="28"/>
+        </w:rPr>
+        <w:t xml:space="preserve"> option </w:t>
+      </w:r>
+      <w:r>
+        <w:rPr>
+          <w:rFonts w:ascii="Courier New" w:hAnsi="Courier New" w:cs="Courier New"/>
+          <w:b/>
+          <w:sz w:val="28"/>
+          <w:highlight w:val="yellow"/>
+        </w:rPr>
+        <w:t>code .</w:t>
+      </w:r>
+    </w:p>
+    <w:p>
+      <w:pPr>
+        <w:rPr>
+          <w:rFonts w:ascii="Courier New" w:hAnsi="Courier New" w:cs="Courier New"/>
+          <w:b/>
+          <w:sz w:val="28"/>
+        </w:rPr>
+      </w:pPr>
+      <w:r>
+        <w:rPr>
+          <w:rFonts w:ascii="Courier New" w:hAnsi="Courier New" w:cs="Courier New"/>
+          <w:b/>
+          <w:sz w:val="28"/>
+        </w:rPr>
+        <w:t xml:space="preserve">Or open any other way </w:t>
+      </w:r>
+    </w:p>
+    <w:p>
+      <w:pPr>
+        <w:rPr>
+          <w:rFonts w:ascii="Courier New" w:hAnsi="Courier New" w:cs="Courier New"/>
+          <w:b/>
+          <w:sz w:val="28"/>
+        </w:rPr>
+      </w:pPr>
+    </w:p>
+    <w:p>
+      <w:pPr>
+        <w:rPr>
+          <w:rFonts w:ascii="Courier New" w:hAnsi="Courier New" w:cs="Courier New"/>
+          <w:b/>
+          <w:sz w:val="28"/>
+        </w:rPr>
+      </w:pPr>
+      <w:r>
+        <w:rPr>
+          <w:rFonts w:ascii="Courier New" w:hAnsi="Courier New" w:cs="Courier New"/>
+          <w:b/>
+          <w:sz w:val="28"/>
+        </w:rPr>
+        <w:t xml:space="preserve">Then run project we have to run the commands </w:t>
+      </w:r>
+    </w:p>
+    <w:p>
+      <w:pPr>
+        <w:rPr>
+          <w:rFonts w:ascii="Courier New" w:hAnsi="Courier New" w:cs="Courier New"/>
+          <w:b/>
+          <w:sz w:val="28"/>
+        </w:rPr>
+      </w:pPr>
+    </w:p>
+    <w:p>
+      <w:pPr>
+        <w:rPr>
+          <w:rFonts w:ascii="Courier New" w:hAnsi="Courier New" w:cs="Courier New"/>
+          <w:b/>
+          <w:sz w:val="28"/>
+        </w:rPr>
+      </w:pPr>
+      <w:r>
+        <w:rPr>
+          <w:rFonts w:ascii="Courier New" w:hAnsi="Courier New" w:cs="Courier New"/>
+          <w:b/>
+          <w:sz w:val="28"/>
+          <w:highlight w:val="yellow"/>
+        </w:rPr>
+        <w:t>(terminal or command prompt must be open inside a project folder ie where package.json)</w:t>
+      </w:r>
+    </w:p>
+    <w:p>
+      <w:pPr>
+        <w:rPr>
+          <w:rFonts w:ascii="Courier New" w:hAnsi="Courier New" w:cs="Courier New"/>
+          <w:b/>
+          <w:sz w:val="28"/>
+        </w:rPr>
+      </w:pPr>
+    </w:p>
+    <w:p>
+      <w:pPr>
+        <w:rPr>
+          <w:rFonts w:ascii="Courier New" w:hAnsi="Courier New" w:cs="Courier New"/>
+          <w:b/>
+          <w:sz w:val="28"/>
+        </w:rPr>
+      </w:pPr>
+      <w:r>
+        <w:rPr>
+          <w:rFonts w:ascii="Courier New" w:hAnsi="Courier New" w:cs="Courier New"/>
+          <w:b/>
+          <w:sz w:val="28"/>
+          <w:highlight w:val="yellow"/>
+        </w:rPr>
+        <w:t>npm start</w:t>
+      </w:r>
+      <w:r>
+        <w:rPr>
+          <w:rFonts w:ascii="Courier New" w:hAnsi="Courier New" w:cs="Courier New"/>
+          <w:b/>
+          <w:sz w:val="28"/>
+        </w:rPr>
+        <w:t xml:space="preserve"> </w:t>
+      </w:r>
+    </w:p>
+    <w:p>
+      <w:pPr>
+        <w:rPr>
+          <w:rFonts w:ascii="Courier New" w:hAnsi="Courier New" w:cs="Courier New"/>
+          <w:b/>
+          <w:sz w:val="28"/>
+        </w:rPr>
+      </w:pPr>
+    </w:p>
+    <w:p>
+      <w:pPr>
+        <w:rPr>
+          <w:rFonts w:ascii="Courier New" w:hAnsi="Courier New" w:cs="Courier New"/>
+          <w:b/>
+          <w:sz w:val="28"/>
+        </w:rPr>
+      </w:pPr>
+      <w:r>
+        <w:rPr>
+          <w:rFonts w:ascii="Courier New" w:hAnsi="Courier New" w:cs="Courier New"/>
+          <w:b/>
+          <w:sz w:val="28"/>
+        </w:rPr>
+        <w:t xml:space="preserve">After executed project 100% it automatically open the default browser using URL as </w:t>
+      </w:r>
+    </w:p>
+    <w:p>
+      <w:pPr>
+        <w:rPr>
+          <w:rFonts w:ascii="Courier New" w:hAnsi="Courier New" w:cs="Courier New"/>
+          <w:b/>
+          <w:sz w:val="28"/>
+        </w:rPr>
+      </w:pPr>
+    </w:p>
+    <w:p>
+      <w:pPr>
+        <w:rPr>
+          <w:rFonts w:ascii="Courier New" w:hAnsi="Courier New" w:cs="Courier New"/>
+          <w:b/>
+          <w:sz w:val="28"/>
+        </w:rPr>
+      </w:pPr>
+      <w:hyperlink r:id="rId8" w:history="1">
+        <w:r>
+          <w:rPr>
+            <w:rStyle w:val="Hyperlink"/>
+            <w:rFonts w:ascii="Courier New" w:hAnsi="Courier New" w:cs="Courier New"/>
+            <w:b/>
+            <w:sz w:val="28"/>
+          </w:rPr>
+          <w:t>http://localhost:3000</w:t>
+        </w:r>
+      </w:hyperlink>
+    </w:p>
+    <w:p>
+      <w:pPr>
+        <w:rPr>
+          <w:rFonts w:ascii="Courier New" w:hAnsi="Courier New" w:cs="Courier New"/>
+          <w:b/>
+          <w:sz w:val="28"/>
+        </w:rPr>
+      </w:pPr>
+    </w:p>
+    <w:p>
+      <w:pPr>
+        <w:rPr>
+          <w:rFonts w:ascii="Courier New" w:hAnsi="Courier New" w:cs="Courier New"/>
+          <w:b/>
+          <w:sz w:val="28"/>
+        </w:rPr>
+      </w:pPr>
+    </w:p>
+    <w:p>
+      <w:pPr>
+        <w:rPr>
+          <w:rFonts w:ascii="Courier New" w:hAnsi="Courier New" w:cs="Courier New"/>
+          <w:b/>
+          <w:sz w:val="28"/>
+        </w:rPr>
+      </w:pPr>
+    </w:p>
+    <w:p>
+      <w:pPr>
+        <w:rPr>
+          <w:rFonts w:ascii="Courier New" w:hAnsi="Courier New" w:cs="Courier New"/>
+          <w:b/>
+          <w:sz w:val="28"/>
+        </w:rPr>
+      </w:pPr>
+    </w:p>
+    <w:p>
+      <w:pPr>
+        <w:rPr>
+          <w:rFonts w:ascii="Courier New" w:hAnsi="Courier New" w:cs="Courier New"/>
+          <w:b/>
+          <w:sz w:val="28"/>
+        </w:rPr>
+      </w:pPr>
+      <w:r>
+        <w:rPr>
+          <w:rFonts w:ascii="Courier New" w:hAnsi="Courier New" w:cs="Courier New"/>
+          <w:b/>
+          <w:sz w:val="28"/>
+          <w:highlight w:val="yellow"/>
+        </w:rPr>
+        <w:lastRenderedPageBreak/>
+        <w:t>Project structure</w:t>
+      </w:r>
+      <w:r>
+        <w:rPr>
+          <w:rFonts w:ascii="Courier New" w:hAnsi="Courier New" w:cs="Courier New"/>
+          <w:b/>
+          <w:sz w:val="28"/>
+        </w:rPr>
+        <w:t xml:space="preserve"> </w:t>
+      </w:r>
+    </w:p>
+    <w:p>
+      <w:pPr>
+        <w:rPr>
+          <w:rFonts w:ascii="Courier New" w:hAnsi="Courier New" w:cs="Courier New"/>
+          <w:b/>
+          <w:sz w:val="28"/>
+        </w:rPr>
+      </w:pPr>
+    </w:p>
+    <w:p>
+      <w:pPr>
+        <w:rPr>
+          <w:rFonts w:ascii="Courier New" w:hAnsi="Courier New" w:cs="Courier New"/>
+          <w:b/>
+          <w:sz w:val="28"/>
+        </w:rPr>
+      </w:pPr>
+      <w:r>
+        <w:rPr>
+          <w:rFonts w:ascii="Courier New" w:hAnsi="Courier New" w:cs="Courier New"/>
+          <w:b/>
+          <w:sz w:val="28"/>
+          <w:highlight w:val="yellow"/>
+        </w:rPr>
+        <w:t>node_module</w:t>
+      </w:r>
+      <w:r>
+        <w:rPr>
+          <w:rFonts w:ascii="Courier New" w:hAnsi="Courier New" w:cs="Courier New"/>
+          <w:b/>
+          <w:sz w:val="28"/>
+        </w:rPr>
+        <w:t xml:space="preserve"> : This folder contains all required node js external module or dependencies which help to run the project. </w:t>
+      </w:r>
+    </w:p>
+    <w:p>
+      <w:pPr>
+        <w:rPr>
+          <w:rFonts w:ascii="Courier New" w:hAnsi="Courier New" w:cs="Courier New"/>
+          <w:b/>
+          <w:sz w:val="28"/>
+        </w:rPr>
+      </w:pPr>
+    </w:p>
+    <w:p>
+      <w:pPr>
+        <w:rPr>
+          <w:rFonts w:ascii="Courier New" w:hAnsi="Courier New" w:cs="Courier New"/>
+          <w:b/>
+          <w:sz w:val="28"/>
+        </w:rPr>
+      </w:pPr>
+      <w:r>
+        <w:rPr>
+          <w:rFonts w:ascii="Courier New" w:hAnsi="Courier New" w:cs="Courier New"/>
+          <w:b/>
+          <w:sz w:val="28"/>
+          <w:highlight w:val="yellow"/>
+        </w:rPr>
+        <w:t>public :</w:t>
+      </w:r>
+      <w:r>
+        <w:rPr>
+          <w:rFonts w:ascii="Courier New" w:hAnsi="Courier New" w:cs="Courier New"/>
+          <w:b/>
+          <w:sz w:val="28"/>
+        </w:rPr>
+        <w:t xml:space="preserve"> This folder contains first page of the react js application. </w:t>
+      </w:r>
+    </w:p>
+    <w:p>
+      <w:pPr>
+        <w:rPr>
+          <w:rFonts w:ascii="Courier New" w:hAnsi="Courier New" w:cs="Courier New"/>
+          <w:b/>
+          <w:sz w:val="28"/>
+        </w:rPr>
+      </w:pPr>
+    </w:p>
+    <w:p>
+      <w:pPr>
+        <w:rPr>
+          <w:rFonts w:ascii="Courier New" w:hAnsi="Courier New" w:cs="Courier New"/>
+          <w:b/>
+          <w:sz w:val="28"/>
+        </w:rPr>
+      </w:pPr>
+      <w:r>
+        <w:rPr>
+          <w:rFonts w:ascii="Courier New" w:hAnsi="Courier New" w:cs="Courier New"/>
+          <w:b/>
+          <w:sz w:val="28"/>
+          <w:highlight w:val="yellow"/>
+        </w:rPr>
+        <w:t>index.html</w:t>
+      </w:r>
+      <w:r>
+        <w:rPr>
+          <w:rFonts w:ascii="Courier New" w:hAnsi="Courier New" w:cs="Courier New"/>
+          <w:b/>
+          <w:sz w:val="28"/>
+        </w:rPr>
+        <w:t xml:space="preserve"> </w:t>
+      </w:r>
+    </w:p>
+    <w:p>
+      <w:pPr>
+        <w:rPr>
+          <w:rFonts w:ascii="Courier New" w:hAnsi="Courier New" w:cs="Courier New"/>
+          <w:b/>
+          <w:sz w:val="28"/>
+        </w:rPr>
+      </w:pPr>
+      <w:r>
+        <w:rPr>
+          <w:rFonts w:ascii="Courier New" w:hAnsi="Courier New" w:cs="Courier New"/>
+          <w:b/>
+          <w:sz w:val="28"/>
+        </w:rPr>
+        <w:t>if you want any static content depending upon project you can write but not advisable.</w:t>
+      </w:r>
+    </w:p>
+    <w:p>
+      <w:pPr>
+        <w:rPr>
+          <w:rFonts w:ascii="Courier New" w:hAnsi="Courier New" w:cs="Courier New"/>
+          <w:b/>
+          <w:sz w:val="28"/>
+        </w:rPr>
+      </w:pPr>
+    </w:p>
+    <w:p>
+      <w:pPr>
+        <w:rPr>
+          <w:rFonts w:ascii="Courier New" w:hAnsi="Courier New" w:cs="Courier New"/>
+          <w:b/>
+          <w:sz w:val="28"/>
+        </w:rPr>
+      </w:pPr>
+      <w:r>
+        <w:rPr>
+          <w:rFonts w:ascii="Courier New" w:hAnsi="Courier New" w:cs="Courier New"/>
+          <w:b/>
+          <w:sz w:val="28"/>
+        </w:rPr>
+        <w:t xml:space="preserve">In this page you can find div tag with id attribute with value as root. </w:t>
+      </w:r>
+    </w:p>
+    <w:p>
+      <w:pPr>
+        <w:rPr>
+          <w:rFonts w:ascii="Courier New" w:hAnsi="Courier New" w:cs="Courier New"/>
+          <w:b/>
+          <w:sz w:val="28"/>
+        </w:rPr>
+      </w:pPr>
+    </w:p>
+    <w:p>
+      <w:pPr>
+        <w:shd w:val="clear" w:color="auto" w:fill="FFFFFF"/>
+        <w:spacing w:after="0" w:line="360" w:lineRule="atLeast"/>
+        <w:rPr>
+          <w:rFonts w:ascii="Consolas" w:eastAsia="Times New Roman" w:hAnsi="Consolas" w:cs="Times New Roman"/>
+          <w:color w:val="000000"/>
+          <w:sz w:val="27"/>
+          <w:szCs w:val="27"/>
+          <w:lang w:eastAsia="en-IN"/>
+        </w:rPr>
+      </w:pPr>
+      <w:r>
+        <w:rPr>
+          <w:rFonts w:ascii="Consolas" w:eastAsia="Times New Roman" w:hAnsi="Consolas" w:cs="Times New Roman"/>
+          <w:color w:val="800000"/>
+          <w:sz w:val="27"/>
+          <w:szCs w:val="27"/>
+          <w:highlight w:val="yellow"/>
+          <w:lang w:eastAsia="en-IN"/>
+        </w:rPr>
+        <w:t>&lt;div</w:t>
+      </w:r>
+      <w:r>
+        <w:rPr>
+          <w:rFonts w:ascii="Consolas" w:eastAsia="Times New Roman" w:hAnsi="Consolas" w:cs="Times New Roman"/>
+          <w:color w:val="000000"/>
+          <w:sz w:val="27"/>
+          <w:szCs w:val="27"/>
+          <w:highlight w:val="yellow"/>
+          <w:lang w:eastAsia="en-IN"/>
+        </w:rPr>
+        <w:t> </w:t>
+      </w:r>
+      <w:r>
+        <w:rPr>
+          <w:rFonts w:ascii="Consolas" w:eastAsia="Times New Roman" w:hAnsi="Consolas" w:cs="Times New Roman"/>
+          <w:color w:val="FF0000"/>
+          <w:sz w:val="27"/>
+          <w:szCs w:val="27"/>
+          <w:highlight w:val="yellow"/>
+          <w:lang w:eastAsia="en-IN"/>
+        </w:rPr>
+        <w:t>id</w:t>
+      </w:r>
+      <w:r>
+        <w:rPr>
+          <w:rFonts w:ascii="Consolas" w:eastAsia="Times New Roman" w:hAnsi="Consolas" w:cs="Times New Roman"/>
+          <w:color w:val="000000"/>
+          <w:sz w:val="27"/>
+          <w:szCs w:val="27"/>
+          <w:highlight w:val="yellow"/>
+          <w:lang w:eastAsia="en-IN"/>
+        </w:rPr>
+        <w:t>=</w:t>
+      </w:r>
+      <w:r>
+        <w:rPr>
+          <w:rFonts w:ascii="Consolas" w:eastAsia="Times New Roman" w:hAnsi="Consolas" w:cs="Times New Roman"/>
+          <w:color w:val="0000FF"/>
+          <w:sz w:val="27"/>
+          <w:szCs w:val="27"/>
+          <w:highlight w:val="yellow"/>
+          <w:lang w:eastAsia="en-IN"/>
+        </w:rPr>
+        <w:t>"root"</w:t>
+      </w:r>
+      <w:r>
+        <w:rPr>
+          <w:rFonts w:ascii="Consolas" w:eastAsia="Times New Roman" w:hAnsi="Consolas" w:cs="Times New Roman"/>
+          <w:color w:val="800000"/>
+          <w:sz w:val="27"/>
+          <w:szCs w:val="27"/>
+          <w:highlight w:val="yellow"/>
+          <w:lang w:eastAsia="en-IN"/>
+        </w:rPr>
+        <w:t>&gt;&lt;/div&gt;</w:t>
+      </w:r>
+    </w:p>
+    <w:p>
+      <w:pPr>
+        <w:rPr>
+          <w:rFonts w:ascii="Courier New" w:hAnsi="Courier New" w:cs="Courier New"/>
+          <w:b/>
+          <w:sz w:val="28"/>
+        </w:rPr>
+      </w:pPr>
+    </w:p>
+    <w:p>
+      <w:pPr>
+        <w:rPr>
+          <w:rFonts w:ascii="Courier New" w:hAnsi="Courier New" w:cs="Courier New"/>
+          <w:b/>
+          <w:sz w:val="28"/>
+        </w:rPr>
+      </w:pPr>
+      <w:r>
+        <w:rPr>
+          <w:rFonts w:ascii="Courier New" w:hAnsi="Courier New" w:cs="Courier New"/>
+          <w:b/>
+          <w:sz w:val="28"/>
+        </w:rPr>
+        <w:t xml:space="preserve">In div tag component get render (send or display) using ReactDOM.render() function. </w:t>
+      </w:r>
+    </w:p>
+    <w:p>
+      <w:pPr>
+        <w:rPr>
+          <w:rFonts w:ascii="Courier New" w:hAnsi="Courier New" w:cs="Courier New"/>
+          <w:b/>
+          <w:sz w:val="28"/>
+        </w:rPr>
+      </w:pPr>
+    </w:p>
+    <w:p>
+      <w:pPr>
+        <w:rPr>
+          <w:rFonts w:ascii="Courier New" w:hAnsi="Courier New" w:cs="Courier New"/>
+          <w:b/>
+          <w:sz w:val="28"/>
+        </w:rPr>
+      </w:pPr>
+      <w:r>
+        <w:rPr>
+          <w:rFonts w:ascii="Courier New" w:hAnsi="Courier New" w:cs="Courier New"/>
+          <w:b/>
+          <w:sz w:val="28"/>
+        </w:rPr>
+        <w:t xml:space="preserve">In public folder you can keep all </w:t>
+      </w:r>
+      <w:r>
+        <w:rPr>
+          <w:rFonts w:ascii="Courier New" w:hAnsi="Courier New" w:cs="Courier New"/>
+          <w:b/>
+          <w:sz w:val="28"/>
+          <w:highlight w:val="yellow"/>
+        </w:rPr>
+        <w:t>static resource resources</w:t>
+      </w:r>
+      <w:r>
+        <w:rPr>
+          <w:rFonts w:ascii="Courier New" w:hAnsi="Courier New" w:cs="Courier New"/>
+          <w:b/>
+          <w:sz w:val="28"/>
+        </w:rPr>
+        <w:t xml:space="preserve"> for the project like images. </w:t>
+      </w:r>
+    </w:p>
+    <w:p>
+      <w:pPr>
+        <w:rPr>
+          <w:rFonts w:ascii="Courier New" w:hAnsi="Courier New" w:cs="Courier New"/>
+          <w:b/>
+          <w:sz w:val="28"/>
+        </w:rPr>
+      </w:pPr>
+    </w:p>
+    <w:p>
+      <w:pPr>
+        <w:rPr>
+          <w:rFonts w:ascii="Courier New" w:hAnsi="Courier New" w:cs="Courier New"/>
+          <w:b/>
+          <w:sz w:val="28"/>
+        </w:rPr>
+      </w:pPr>
+      <w:r>
+        <w:rPr>
+          <w:rFonts w:ascii="Courier New" w:hAnsi="Courier New" w:cs="Courier New"/>
+          <w:b/>
+          <w:sz w:val="28"/>
+          <w:highlight w:val="yellow"/>
+        </w:rPr>
+        <w:t>package.json</w:t>
+      </w:r>
+      <w:r>
+        <w:rPr>
+          <w:rFonts w:ascii="Courier New" w:hAnsi="Courier New" w:cs="Courier New"/>
+          <w:b/>
+          <w:sz w:val="28"/>
+        </w:rPr>
+        <w:t xml:space="preserve"> : This file contains all react js configuration details. </w:t>
+      </w:r>
+    </w:p>
+    <w:p>
+      <w:pPr>
+        <w:rPr>
+          <w:rFonts w:ascii="Courier New" w:hAnsi="Courier New" w:cs="Courier New"/>
+          <w:b/>
+          <w:sz w:val="28"/>
+        </w:rPr>
+      </w:pPr>
+    </w:p>
+    <w:p>
+      <w:pPr>
+        <w:rPr>
+          <w:rFonts w:ascii="Courier New" w:hAnsi="Courier New" w:cs="Courier New"/>
+          <w:b/>
+          <w:sz w:val="28"/>
+        </w:rPr>
+      </w:pPr>
+      <w:r>
+        <w:rPr>
+          <w:rFonts w:ascii="Courier New" w:hAnsi="Courier New" w:cs="Courier New"/>
+          <w:b/>
+          <w:sz w:val="28"/>
+        </w:rPr>
+        <w:t xml:space="preserve">Next expand the </w:t>
+      </w:r>
+      <w:r>
+        <w:rPr>
+          <w:rFonts w:ascii="Courier New" w:hAnsi="Courier New" w:cs="Courier New"/>
+          <w:b/>
+          <w:sz w:val="28"/>
+          <w:highlight w:val="yellow"/>
+        </w:rPr>
+        <w:t>src</w:t>
+      </w:r>
+      <w:r>
+        <w:rPr>
+          <w:rFonts w:ascii="Courier New" w:hAnsi="Courier New" w:cs="Courier New"/>
+          <w:b/>
+          <w:sz w:val="28"/>
+        </w:rPr>
+        <w:t xml:space="preserve"> folder. </w:t>
+      </w:r>
+    </w:p>
+    <w:p>
+      <w:pPr>
+        <w:rPr>
+          <w:rFonts w:ascii="Courier New" w:hAnsi="Courier New" w:cs="Courier New"/>
+          <w:b/>
+          <w:sz w:val="28"/>
+        </w:rPr>
+      </w:pPr>
+    </w:p>
+    <w:p>
+      <w:pPr>
+        <w:rPr>
+          <w:rFonts w:ascii="Courier New" w:hAnsi="Courier New" w:cs="Courier New"/>
+          <w:b/>
+          <w:sz w:val="28"/>
+        </w:rPr>
+      </w:pPr>
+    </w:p>
+    <w:p>
+      <w:pPr>
+        <w:rPr>
+          <w:rFonts w:ascii="Courier New" w:hAnsi="Courier New" w:cs="Courier New"/>
+          <w:b/>
+          <w:sz w:val="28"/>
+        </w:rPr>
+      </w:pPr>
+      <w:r>
+        <w:rPr>
+          <w:rFonts w:ascii="Courier New" w:hAnsi="Courier New" w:cs="Courier New"/>
+          <w:b/>
+          <w:sz w:val="28"/>
+        </w:rPr>
+        <w:lastRenderedPageBreak/>
+        <w:t xml:space="preserve">Then open the App.js file </w:t>
+      </w:r>
+    </w:p>
+    <w:p>
+      <w:pPr>
+        <w:rPr>
+          <w:rFonts w:ascii="Courier New" w:hAnsi="Courier New" w:cs="Courier New"/>
+          <w:b/>
+          <w:sz w:val="28"/>
+        </w:rPr>
+      </w:pPr>
+    </w:p>
+    <w:p>
+      <w:pPr>
+        <w:rPr>
+          <w:rFonts w:ascii="Courier New" w:hAnsi="Courier New" w:cs="Courier New"/>
+          <w:b/>
+          <w:sz w:val="28"/>
+        </w:rPr>
+      </w:pPr>
+      <w:r>
+        <w:rPr>
+          <w:rFonts w:ascii="Courier New" w:hAnsi="Courier New" w:cs="Courier New"/>
+          <w:b/>
+          <w:sz w:val="28"/>
+        </w:rPr>
+        <w:t xml:space="preserve">If we export using default then in another page we can import without curly braces that component or variable or class. </w:t>
+      </w:r>
+    </w:p>
+    <w:p>
+      <w:pPr>
+        <w:rPr>
+          <w:rFonts w:ascii="Courier New" w:hAnsi="Courier New" w:cs="Courier New"/>
+          <w:b/>
+          <w:sz w:val="28"/>
+        </w:rPr>
+      </w:pPr>
+      <w:r>
+        <w:rPr>
+          <w:rFonts w:ascii="Courier New" w:hAnsi="Courier New" w:cs="Courier New"/>
+          <w:b/>
+          <w:sz w:val="28"/>
+        </w:rPr>
+        <w:t xml:space="preserve">In one file we can </w:t>
+      </w:r>
+      <w:r>
+        <w:rPr>
+          <w:rFonts w:ascii="Courier New" w:hAnsi="Courier New" w:cs="Courier New"/>
+          <w:b/>
+          <w:sz w:val="28"/>
+          <w:highlight w:val="yellow"/>
+        </w:rPr>
+        <w:t>export default</w:t>
+      </w:r>
+      <w:r>
+        <w:rPr>
+          <w:rFonts w:ascii="Courier New" w:hAnsi="Courier New" w:cs="Courier New"/>
+          <w:b/>
+          <w:sz w:val="28"/>
+        </w:rPr>
+        <w:t xml:space="preserve"> only one component or variable or functions. </w:t>
+      </w:r>
+    </w:p>
+    <w:p>
+      <w:pPr>
+        <w:rPr>
+          <w:rFonts w:ascii="Courier New" w:hAnsi="Courier New" w:cs="Courier New"/>
+          <w:b/>
+          <w:sz w:val="28"/>
+        </w:rPr>
+      </w:pPr>
+      <w:r>
+        <w:rPr>
+          <w:rFonts w:ascii="Courier New" w:hAnsi="Courier New" w:cs="Courier New"/>
+          <w:b/>
+          <w:sz w:val="28"/>
+        </w:rPr>
+        <w:t xml:space="preserve">In one file we can export default only one and more than normal export. </w:t>
+      </w:r>
+    </w:p>
+    <w:p>
+      <w:pPr>
+        <w:rPr>
+          <w:rFonts w:ascii="Courier New" w:hAnsi="Courier New" w:cs="Courier New"/>
+          <w:b/>
+          <w:sz w:val="28"/>
+        </w:rPr>
+      </w:pPr>
+    </w:p>
+    <w:p>
+      <w:pPr>
+        <w:rPr>
+          <w:rFonts w:ascii="Courier New" w:hAnsi="Courier New" w:cs="Courier New"/>
+          <w:b/>
+          <w:sz w:val="28"/>
+        </w:rPr>
+      </w:pPr>
+      <w:r>
+        <w:rPr>
+          <w:rFonts w:ascii="Courier New" w:hAnsi="Courier New" w:cs="Courier New"/>
+          <w:b/>
+          <w:sz w:val="28"/>
+          <w:highlight w:val="yellow"/>
+        </w:rPr>
+        <w:t>React Component</w:t>
+      </w:r>
+      <w:r>
+        <w:rPr>
+          <w:rFonts w:ascii="Courier New" w:hAnsi="Courier New" w:cs="Courier New"/>
+          <w:b/>
+          <w:sz w:val="28"/>
+        </w:rPr>
+        <w:t xml:space="preserve"> </w:t>
+      </w:r>
+    </w:p>
+    <w:p>
+      <w:pPr>
+        <w:rPr>
+          <w:rFonts w:ascii="Courier New" w:hAnsi="Courier New" w:cs="Courier New"/>
+          <w:b/>
+          <w:sz w:val="28"/>
+        </w:rPr>
+      </w:pPr>
+    </w:p>
+    <w:p>
+      <w:pPr>
+        <w:rPr>
+          <w:rFonts w:ascii="Courier New" w:hAnsi="Courier New" w:cs="Courier New"/>
+          <w:b/>
+          <w:sz w:val="28"/>
+        </w:rPr>
+      </w:pPr>
+      <w:r>
+        <w:rPr>
+          <w:rFonts w:ascii="Courier New" w:hAnsi="Courier New" w:cs="Courier New"/>
+          <w:b/>
+          <w:sz w:val="28"/>
+        </w:rPr>
+        <w:t xml:space="preserve">A component is a small, reusable chunk of code that is responsible for one job. That job is often to render some HTML code. </w:t>
+      </w:r>
+    </w:p>
+    <w:p>
+      <w:pPr>
+        <w:rPr>
+          <w:rFonts w:ascii="Courier New" w:hAnsi="Courier New" w:cs="Courier New"/>
+          <w:b/>
+          <w:sz w:val="28"/>
+        </w:rPr>
+      </w:pPr>
+      <w:r>
+        <w:rPr>
+          <w:rFonts w:ascii="Courier New" w:hAnsi="Courier New" w:cs="Courier New"/>
+          <w:b/>
+          <w:sz w:val="28"/>
+        </w:rPr>
+        <w:t xml:space="preserve">In React JS we can create the component using Normal function style (ES5 style), using arrow function style (ES6 style) as well as class style (ES6 style). </w:t>
+      </w:r>
+    </w:p>
+    <w:p>
+      <w:pPr>
+        <w:rPr>
+          <w:rFonts w:ascii="Courier New" w:hAnsi="Courier New" w:cs="Courier New"/>
+          <w:b/>
+          <w:sz w:val="28"/>
+        </w:rPr>
+      </w:pPr>
+    </w:p>
+    <w:p>
+      <w:pPr>
+        <w:rPr>
+          <w:rFonts w:ascii="Courier New" w:hAnsi="Courier New" w:cs="Courier New"/>
+          <w:b/>
+          <w:sz w:val="28"/>
+        </w:rPr>
+      </w:pPr>
+      <w:r>
+        <w:rPr>
+          <w:rFonts w:ascii="Courier New" w:hAnsi="Courier New" w:cs="Courier New"/>
+          <w:b/>
+          <w:sz w:val="28"/>
+        </w:rPr>
+        <w:t xml:space="preserve">Every component return React.createElement may one tag or more than one tag with help of JSX. </w:t>
+      </w:r>
+    </w:p>
+    <w:p>
+      <w:pPr>
+        <w:rPr>
+          <w:rFonts w:ascii="Courier New" w:hAnsi="Courier New" w:cs="Courier New"/>
+          <w:b/>
+          <w:sz w:val="28"/>
+        </w:rPr>
+      </w:pPr>
+    </w:p>
+    <w:p>
+      <w:pPr>
+        <w:rPr>
+          <w:rFonts w:ascii="Courier New" w:hAnsi="Courier New" w:cs="Courier New"/>
+          <w:b/>
+          <w:sz w:val="28"/>
+        </w:rPr>
+      </w:pPr>
+      <w:r>
+        <w:rPr>
+          <w:rFonts w:ascii="Courier New" w:hAnsi="Courier New" w:cs="Courier New"/>
+          <w:b/>
+          <w:sz w:val="28"/>
+        </w:rPr>
+        <w:t xml:space="preserve">The component allow you to split your UI or application into independent, reusable piece of code. </w:t>
+      </w:r>
+    </w:p>
+    <w:p>
+      <w:pPr>
+        <w:rPr>
+          <w:rFonts w:ascii="Courier New" w:hAnsi="Courier New" w:cs="Courier New"/>
+          <w:b/>
+          <w:sz w:val="28"/>
+        </w:rPr>
+      </w:pPr>
+    </w:p>
+    <w:p>
+      <w:pPr>
+        <w:rPr>
+          <w:rFonts w:ascii="Courier New" w:hAnsi="Courier New" w:cs="Courier New"/>
+          <w:b/>
+          <w:sz w:val="28"/>
+        </w:rPr>
+      </w:pPr>
+      <w:r>
+        <w:rPr>
+          <w:rFonts w:ascii="Courier New" w:hAnsi="Courier New" w:cs="Courier New"/>
+          <w:b/>
+          <w:sz w:val="28"/>
+        </w:rPr>
+        <w:t>Header component</w:t>
+      </w:r>
+    </w:p>
+    <w:p>
+      <w:pPr>
+        <w:rPr>
+          <w:rFonts w:ascii="Courier New" w:hAnsi="Courier New" w:cs="Courier New"/>
+          <w:b/>
+          <w:sz w:val="28"/>
+        </w:rPr>
+      </w:pPr>
+      <w:r>
+        <w:rPr>
+          <w:rFonts w:ascii="Courier New" w:hAnsi="Courier New" w:cs="Courier New"/>
+          <w:b/>
+          <w:sz w:val="28"/>
+        </w:rPr>
+        <w:t xml:space="preserve">Footer component </w:t>
+      </w:r>
+    </w:p>
+    <w:p>
+      <w:pPr>
+        <w:rPr>
+          <w:rFonts w:ascii="Courier New" w:hAnsi="Courier New" w:cs="Courier New"/>
+          <w:b/>
+          <w:sz w:val="28"/>
+        </w:rPr>
+      </w:pPr>
+    </w:p>
+    <w:p>
+      <w:pPr>
+        <w:rPr>
+          <w:rFonts w:ascii="Courier New" w:hAnsi="Courier New" w:cs="Courier New"/>
+          <w:b/>
+          <w:sz w:val="28"/>
+        </w:rPr>
+      </w:pPr>
+      <w:r>
+        <w:rPr>
+          <w:rFonts w:ascii="Courier New" w:hAnsi="Courier New" w:cs="Courier New"/>
+          <w:b/>
+          <w:sz w:val="28"/>
+        </w:rPr>
+        <w:t xml:space="preserve">JSX must be return only one tag. </w:t>
+      </w:r>
+    </w:p>
+    <w:p>
+      <w:pPr>
+        <w:rPr>
+          <w:rFonts w:ascii="Courier New" w:hAnsi="Courier New" w:cs="Courier New"/>
+          <w:b/>
+          <w:sz w:val="28"/>
+        </w:rPr>
+      </w:pPr>
+      <w:r>
+        <w:rPr>
+          <w:rFonts w:ascii="Courier New" w:hAnsi="Courier New" w:cs="Courier New"/>
+          <w:b/>
+          <w:sz w:val="28"/>
+        </w:rPr>
+        <w:t xml:space="preserve">If we are planning to return more than one tag it must be wrap in another like div tag. </w:t>
+      </w:r>
+    </w:p>
+    <w:p>
+      <w:pPr>
+        <w:rPr>
+          <w:rFonts w:ascii="Courier New" w:hAnsi="Courier New" w:cs="Courier New"/>
+          <w:b/>
+          <w:sz w:val="28"/>
+        </w:rPr>
+      </w:pPr>
+      <w:r>
+        <w:rPr>
+          <w:rFonts w:ascii="Courier New" w:hAnsi="Courier New" w:cs="Courier New"/>
+          <w:b/>
+          <w:sz w:val="28"/>
+        </w:rPr>
+        <w:lastRenderedPageBreak/>
+        <w:t>&lt;div&gt;</w:t>
+      </w:r>
+    </w:p>
+    <w:p>
+      <w:pPr>
+        <w:rPr>
+          <w:rFonts w:ascii="Courier New" w:hAnsi="Courier New" w:cs="Courier New"/>
+          <w:b/>
+          <w:sz w:val="28"/>
+        </w:rPr>
+      </w:pPr>
+      <w:r>
+        <w:rPr>
+          <w:rFonts w:ascii="Courier New" w:hAnsi="Courier New" w:cs="Courier New"/>
+          <w:b/>
+          <w:sz w:val="28"/>
+        </w:rPr>
+        <w:tab/>
+      </w:r>
+      <w:r>
+        <w:rPr>
+          <w:rFonts w:ascii="Courier New" w:hAnsi="Courier New" w:cs="Courier New"/>
+          <w:b/>
+          <w:sz w:val="28"/>
+        </w:rPr>
+        <w:tab/>
+      </w:r>
+      <w:r>
+        <w:rPr>
+          <w:rFonts w:ascii="Courier New" w:hAnsi="Courier New" w:cs="Courier New"/>
+          <w:b/>
+          <w:sz w:val="28"/>
+        </w:rPr>
+        <w:tab/>
+        <w:t xml:space="preserve">Set of tags </w:t>
+      </w:r>
+    </w:p>
+    <w:p>
+      <w:pPr>
+        <w:rPr>
+          <w:rFonts w:ascii="Courier New" w:hAnsi="Courier New" w:cs="Courier New"/>
+          <w:b/>
+          <w:sz w:val="28"/>
+        </w:rPr>
+      </w:pPr>
+      <w:r>
+        <w:rPr>
+          <w:rFonts w:ascii="Courier New" w:hAnsi="Courier New" w:cs="Courier New"/>
+          <w:b/>
+          <w:sz w:val="28"/>
+        </w:rPr>
+        <w:t>&lt;/div&gt;</w:t>
+      </w:r>
+    </w:p>
+    <w:p>
+      <w:pPr>
+        <w:rPr>
+          <w:rFonts w:ascii="Courier New" w:hAnsi="Courier New" w:cs="Courier New"/>
+          <w:b/>
+          <w:sz w:val="28"/>
+        </w:rPr>
+      </w:pPr>
+    </w:p>
+    <w:p>
+      <w:pPr>
+        <w:rPr>
+          <w:rFonts w:ascii="Courier New" w:hAnsi="Courier New" w:cs="Courier New"/>
+          <w:b/>
+          <w:sz w:val="28"/>
+        </w:rPr>
+      </w:pPr>
+    </w:p>
+    <w:p>
+      <w:pPr>
+        <w:rPr>
+          <w:rFonts w:ascii="Courier New" w:hAnsi="Courier New" w:cs="Courier New"/>
+          <w:b/>
+          <w:sz w:val="28"/>
+        </w:rPr>
+      </w:pPr>
+      <w:r>
+        <w:rPr>
+          <w:rFonts w:ascii="Courier New" w:hAnsi="Courier New" w:cs="Courier New"/>
+          <w:b/>
+          <w:sz w:val="28"/>
+        </w:rPr>
+        <w:t>&lt;&gt;</w:t>
+      </w:r>
+    </w:p>
+    <w:p>
+      <w:pPr>
+        <w:rPr>
+          <w:rFonts w:ascii="Courier New" w:hAnsi="Courier New" w:cs="Courier New"/>
+          <w:b/>
+          <w:sz w:val="28"/>
+        </w:rPr>
+      </w:pPr>
+      <w:r>
+        <w:rPr>
+          <w:rFonts w:ascii="Courier New" w:hAnsi="Courier New" w:cs="Courier New"/>
+          <w:b/>
+          <w:sz w:val="28"/>
+        </w:rPr>
+        <w:tab/>
+      </w:r>
+      <w:r>
+        <w:rPr>
+          <w:rFonts w:ascii="Courier New" w:hAnsi="Courier New" w:cs="Courier New"/>
+          <w:b/>
+          <w:sz w:val="28"/>
+        </w:rPr>
+        <w:tab/>
+      </w:r>
+      <w:r>
+        <w:rPr>
+          <w:rFonts w:ascii="Courier New" w:hAnsi="Courier New" w:cs="Courier New"/>
+          <w:b/>
+          <w:sz w:val="28"/>
+        </w:rPr>
+        <w:tab/>
+        <w:t xml:space="preserve">Set of tags </w:t>
+      </w:r>
+    </w:p>
+    <w:p>
+      <w:pPr>
+        <w:rPr>
+          <w:rFonts w:ascii="Courier New" w:hAnsi="Courier New" w:cs="Courier New"/>
+          <w:b/>
+          <w:sz w:val="28"/>
+        </w:rPr>
+      </w:pPr>
+      <w:r>
+        <w:rPr>
+          <w:rFonts w:ascii="Courier New" w:hAnsi="Courier New" w:cs="Courier New"/>
+          <w:b/>
+          <w:sz w:val="28"/>
+        </w:rPr>
+        <w:t>&lt;/&gt;</w:t>
+      </w:r>
+    </w:p>
+    <w:p>
+      <w:pPr>
+        <w:rPr>
+          <w:rFonts w:ascii="Courier New" w:hAnsi="Courier New" w:cs="Courier New"/>
+          <w:b/>
+          <w:sz w:val="28"/>
+        </w:rPr>
+      </w:pPr>
+    </w:p>
+    <w:p>
+      <w:pPr>
+        <w:rPr>
+          <w:rFonts w:ascii="Courier New" w:hAnsi="Courier New" w:cs="Courier New"/>
+          <w:b/>
+          <w:sz w:val="28"/>
+        </w:rPr>
+      </w:pPr>
+    </w:p>
+    <w:p>
+      <w:pPr>
+        <w:rPr>
+          <w:rFonts w:ascii="Courier New" w:hAnsi="Courier New" w:cs="Courier New"/>
+          <w:b/>
+          <w:sz w:val="28"/>
+        </w:rPr>
+      </w:pPr>
+      <w:r>
+        <w:rPr>
+          <w:rFonts w:ascii="Courier New" w:hAnsi="Courier New" w:cs="Courier New"/>
+          <w:b/>
+          <w:sz w:val="28"/>
+        </w:rPr>
+        <w:t xml:space="preserve">JSX : JavaScript and XML : Using JSX features we can write html code inside a JavaScript function. </w:t>
+      </w:r>
+    </w:p>
+    <w:p>
+      <w:pPr>
+        <w:rPr>
+          <w:rFonts w:ascii="Courier New" w:hAnsi="Courier New" w:cs="Courier New"/>
+          <w:b/>
+          <w:sz w:val="28"/>
+        </w:rPr>
+      </w:pPr>
+      <w:r>
+        <w:rPr>
+          <w:rFonts w:ascii="Courier New" w:hAnsi="Courier New" w:cs="Courier New"/>
+          <w:b/>
+          <w:sz w:val="28"/>
+        </w:rPr>
+        <w:t xml:space="preserve">That html code can contains static data as well as </w:t>
+      </w:r>
+      <w:r>
+        <w:rPr>
+          <w:rFonts w:ascii="Courier New" w:hAnsi="Courier New" w:cs="Courier New"/>
+          <w:b/>
+          <w:sz w:val="28"/>
+          <w:highlight w:val="yellow"/>
+        </w:rPr>
+        <w:t>dynamic data</w:t>
+      </w:r>
+      <w:r>
+        <w:rPr>
+          <w:rFonts w:ascii="Courier New" w:hAnsi="Courier New" w:cs="Courier New"/>
+          <w:b/>
+          <w:sz w:val="28"/>
+        </w:rPr>
+        <w:t xml:space="preserve">. </w:t>
+      </w:r>
+    </w:p>
+    <w:p>
+      <w:pPr>
+        <w:rPr>
+          <w:rFonts w:ascii="Courier New" w:hAnsi="Courier New" w:cs="Courier New"/>
+          <w:b/>
+          <w:sz w:val="28"/>
+        </w:rPr>
+      </w:pPr>
+    </w:p>
+    <w:p>
+      <w:pPr>
+        <w:rPr>
+          <w:rFonts w:ascii="Courier New" w:hAnsi="Courier New" w:cs="Courier New"/>
+          <w:b/>
+          <w:sz w:val="28"/>
+        </w:rPr>
+      </w:pPr>
+      <w:r>
+        <w:rPr>
+          <w:rFonts w:ascii="Courier New" w:hAnsi="Courier New" w:cs="Courier New"/>
+          <w:b/>
+          <w:sz w:val="28"/>
+        </w:rPr>
+        <w:t xml:space="preserve">JSX expression </w:t>
+      </w:r>
+    </w:p>
+    <w:p>
+      <w:pPr>
+        <w:rPr>
+          <w:rFonts w:ascii="Courier New" w:hAnsi="Courier New" w:cs="Courier New"/>
+          <w:b/>
+          <w:sz w:val="28"/>
+        </w:rPr>
+      </w:pPr>
+    </w:p>
+    <w:p>
+      <w:pPr>
+        <w:rPr>
+          <w:rFonts w:ascii="Courier New" w:hAnsi="Courier New" w:cs="Courier New"/>
+          <w:b/>
+          <w:sz w:val="28"/>
+        </w:rPr>
+      </w:pPr>
+      <w:r>
+        <w:rPr>
+          <w:rFonts w:ascii="Courier New" w:hAnsi="Courier New" w:cs="Courier New"/>
+          <w:b/>
+          <w:sz w:val="28"/>
+          <w:highlight w:val="yellow"/>
+        </w:rPr>
+        <w:t>{</w:t>
+      </w:r>
+      <w:r>
+        <w:rPr>
+          <w:rFonts w:ascii="Courier New" w:hAnsi="Courier New" w:cs="Courier New"/>
+          <w:b/>
+          <w:sz w:val="28"/>
+        </w:rPr>
+        <w:t>5+2</w:t>
+      </w:r>
+      <w:r>
+        <w:rPr>
+          <w:rFonts w:ascii="Courier New" w:hAnsi="Courier New" w:cs="Courier New"/>
+          <w:b/>
+          <w:sz w:val="28"/>
+          <w:highlight w:val="yellow"/>
+        </w:rPr>
+        <w:t>}</w:t>
+      </w:r>
+    </w:p>
+    <w:p>
+      <w:pPr>
+        <w:rPr>
+          <w:rFonts w:ascii="Courier New" w:hAnsi="Courier New" w:cs="Courier New"/>
+          <w:b/>
+          <w:sz w:val="28"/>
+        </w:rPr>
+      </w:pPr>
+      <w:r>
+        <w:rPr>
+          <w:rFonts w:ascii="Courier New" w:hAnsi="Courier New" w:cs="Courier New"/>
+          <w:b/>
+          <w:sz w:val="28"/>
+          <w:highlight w:val="yellow"/>
+        </w:rPr>
+        <w:t>{</w:t>
+      </w:r>
+      <w:r>
+        <w:rPr>
+          <w:rFonts w:ascii="Courier New" w:hAnsi="Courier New" w:cs="Courier New"/>
+          <w:b/>
+          <w:sz w:val="28"/>
+        </w:rPr>
+        <w:t>10/2</w:t>
+      </w:r>
+      <w:r>
+        <w:rPr>
+          <w:rFonts w:ascii="Courier New" w:hAnsi="Courier New" w:cs="Courier New"/>
+          <w:b/>
+          <w:sz w:val="28"/>
+          <w:highlight w:val="yellow"/>
+        </w:rPr>
+        <w:t>}</w:t>
+      </w:r>
+    </w:p>
+    <w:p>
+      <w:pPr>
+        <w:rPr>
+          <w:rFonts w:ascii="Courier New" w:hAnsi="Courier New" w:cs="Courier New"/>
+          <w:b/>
+          <w:sz w:val="28"/>
+        </w:rPr>
+      </w:pPr>
+      <w:r>
+        <w:rPr>
+          <w:rFonts w:ascii="Courier New" w:hAnsi="Courier New" w:cs="Courier New"/>
+          <w:b/>
+          <w:sz w:val="28"/>
+          <w:highlight w:val="yellow"/>
+        </w:rPr>
+        <w:t>{variableName</w:t>
+      </w:r>
+      <w:r>
+        <w:rPr>
+          <w:rFonts w:ascii="Courier New" w:hAnsi="Courier New" w:cs="Courier New"/>
+          <w:b/>
+          <w:sz w:val="28"/>
+        </w:rPr>
+        <w:t>}</w:t>
+      </w:r>
+    </w:p>
+    <w:p>
+      <w:pPr>
+        <w:rPr>
+          <w:rFonts w:ascii="Courier New" w:hAnsi="Courier New" w:cs="Courier New"/>
+          <w:b/>
+          <w:sz w:val="28"/>
+        </w:rPr>
+      </w:pPr>
+      <w:r>
+        <w:rPr>
+          <w:rFonts w:ascii="Courier New" w:hAnsi="Courier New" w:cs="Courier New"/>
+          <w:b/>
+          <w:sz w:val="28"/>
+          <w:highlight w:val="yellow"/>
+        </w:rPr>
+        <w:t>{</w:t>
+      </w:r>
+      <w:r>
+        <w:rPr>
+          <w:rFonts w:ascii="Courier New" w:hAnsi="Courier New" w:cs="Courier New"/>
+          <w:b/>
+          <w:sz w:val="28"/>
+        </w:rPr>
+        <w:t>objectValue</w:t>
+      </w:r>
+      <w:r>
+        <w:rPr>
+          <w:rFonts w:ascii="Courier New" w:hAnsi="Courier New" w:cs="Courier New"/>
+          <w:b/>
+          <w:sz w:val="28"/>
+          <w:highlight w:val="yellow"/>
+        </w:rPr>
+        <w:t>}</w:t>
+      </w:r>
+    </w:p>
+    <w:p>
+      <w:pPr>
+        <w:rPr>
+          <w:rFonts w:ascii="Courier New" w:hAnsi="Courier New" w:cs="Courier New"/>
+          <w:b/>
+          <w:sz w:val="28"/>
+        </w:rPr>
+      </w:pPr>
+    </w:p>
+    <w:p>
+      <w:pPr>
+        <w:rPr>
+          <w:rFonts w:ascii="Courier New" w:hAnsi="Courier New" w:cs="Courier New"/>
+          <w:b/>
+          <w:sz w:val="28"/>
+        </w:rPr>
+      </w:pPr>
+    </w:p>
+    <w:p>
+      <w:pPr>
+        <w:rPr>
+          <w:rFonts w:ascii="Courier New" w:hAnsi="Courier New" w:cs="Courier New"/>
+          <w:b/>
+          <w:sz w:val="28"/>
+        </w:rPr>
+      </w:pPr>
+      <w:r>
+        <w:rPr>
+          <w:rFonts w:ascii="Courier New" w:hAnsi="Courier New" w:cs="Courier New"/>
+          <w:b/>
+          <w:sz w:val="28"/>
+        </w:rPr>
+        <w:t xml:space="preserve">In React JS we will use more ternary operator to do some condition. </w:t>
+      </w:r>
+    </w:p>
+    <w:p>
+      <w:pPr>
+        <w:rPr>
+          <w:rFonts w:ascii="Courier New" w:hAnsi="Courier New" w:cs="Courier New"/>
+          <w:b/>
+          <w:sz w:val="28"/>
+        </w:rPr>
+      </w:pPr>
+    </w:p>
+    <w:p>
+      <w:pPr>
+        <w:rPr>
+          <w:rFonts w:ascii="Courier New" w:hAnsi="Courier New" w:cs="Courier New"/>
+          <w:b/>
+          <w:sz w:val="28"/>
+        </w:rPr>
+      </w:pPr>
+      <w:r>
+        <w:rPr>
+          <w:rFonts w:ascii="Courier New" w:hAnsi="Courier New" w:cs="Courier New"/>
+          <w:b/>
+          <w:sz w:val="28"/>
+        </w:rPr>
+        <w:t xml:space="preserve">Ternary operator </w:t>
+      </w:r>
+    </w:p>
+    <w:p>
+      <w:pPr>
+        <w:rPr>
+          <w:rFonts w:ascii="Courier New" w:hAnsi="Courier New" w:cs="Courier New"/>
+          <w:b/>
+          <w:sz w:val="28"/>
+        </w:rPr>
+      </w:pPr>
+    </w:p>
+    <w:p>
+      <w:pPr>
+        <w:rPr>
+          <w:rFonts w:ascii="Courier New" w:hAnsi="Courier New" w:cs="Courier New"/>
+          <w:b/>
+          <w:sz w:val="28"/>
+        </w:rPr>
+      </w:pPr>
+      <w:r>
+        <w:rPr>
+          <w:rFonts w:ascii="Courier New" w:hAnsi="Courier New" w:cs="Courier New"/>
+          <w:b/>
+          <w:sz w:val="28"/>
+          <w:highlight w:val="yellow"/>
+        </w:rPr>
+        <w:t>condition ? true : false</w:t>
+      </w:r>
+      <w:r>
+        <w:rPr>
+          <w:rFonts w:ascii="Courier New" w:hAnsi="Courier New" w:cs="Courier New"/>
+          <w:b/>
+          <w:sz w:val="28"/>
+        </w:rPr>
+        <w:t xml:space="preserve"> </w:t>
+      </w:r>
+    </w:p>
+    <w:p>
+      <w:pPr>
+        <w:rPr>
+          <w:rFonts w:ascii="Courier New" w:hAnsi="Courier New" w:cs="Courier New"/>
+          <w:b/>
+          <w:sz w:val="28"/>
+        </w:rPr>
+      </w:pPr>
+    </w:p>
+    <w:p>
+      <w:pPr>
+        <w:rPr>
+          <w:rFonts w:ascii="Courier New" w:hAnsi="Courier New" w:cs="Courier New"/>
+          <w:b/>
+          <w:sz w:val="28"/>
+        </w:rPr>
+      </w:pPr>
+      <w:r>
+        <w:rPr>
+          <w:rFonts w:ascii="Courier New" w:hAnsi="Courier New" w:cs="Courier New"/>
+          <w:b/>
+          <w:sz w:val="28"/>
+        </w:rPr>
+        <w:t xml:space="preserve">According to JSX every dom element when retrieve using map we have to provide unique id ie known as key. </w:t>
+      </w:r>
+    </w:p>
+    <w:p>
+      <w:pPr>
+        <w:rPr>
+          <w:rFonts w:ascii="Courier New" w:hAnsi="Courier New" w:cs="Courier New"/>
+          <w:b/>
+          <w:sz w:val="28"/>
+        </w:rPr>
+      </w:pPr>
+      <w:r>
+        <w:rPr>
+          <w:rFonts w:ascii="Courier New" w:hAnsi="Courier New" w:cs="Courier New"/>
+          <w:b/>
+          <w:sz w:val="28"/>
+        </w:rPr>
+        <w:t xml:space="preserve">Using key JSX maintain the unique ness between two tags if two tags contains same information or different information. </w:t>
+      </w:r>
+    </w:p>
+    <w:p>
+      <w:pPr>
+        <w:rPr>
+          <w:rFonts w:ascii="Courier New" w:hAnsi="Courier New" w:cs="Courier New"/>
+          <w:b/>
+          <w:sz w:val="28"/>
+        </w:rPr>
+      </w:pPr>
+    </w:p>
+    <w:p>
+      <w:pPr>
+        <w:rPr>
+          <w:rFonts w:ascii="Courier New" w:hAnsi="Courier New" w:cs="Courier New"/>
+          <w:b/>
+          <w:sz w:val="28"/>
+        </w:rPr>
+      </w:pPr>
+      <w:r>
+        <w:rPr>
+          <w:rFonts w:ascii="Courier New" w:hAnsi="Courier New" w:cs="Courier New"/>
+          <w:b/>
+          <w:sz w:val="28"/>
+        </w:rPr>
+        <w:t xml:space="preserve">Creating component using class style </w:t>
+      </w:r>
+    </w:p>
+    <w:p>
+      <w:pPr>
+        <w:rPr>
+          <w:rFonts w:ascii="Courier New" w:hAnsi="Courier New" w:cs="Courier New"/>
+          <w:b/>
+          <w:sz w:val="28"/>
+        </w:rPr>
+      </w:pPr>
+    </w:p>
+    <w:p>
+      <w:pPr>
+        <w:rPr>
+          <w:rFonts w:ascii="Courier New" w:hAnsi="Courier New" w:cs="Courier New"/>
+          <w:b/>
+          <w:sz w:val="28"/>
+        </w:rPr>
+      </w:pPr>
+      <w:r>
+        <w:rPr>
+          <w:rFonts w:ascii="Courier New" w:hAnsi="Courier New" w:cs="Courier New"/>
+          <w:b/>
+          <w:sz w:val="28"/>
+        </w:rPr>
+        <w:t xml:space="preserve">When creating class component first we have to import it </w:t>
+      </w:r>
+    </w:p>
+    <w:p>
+      <w:pPr>
+        <w:rPr>
+          <w:rFonts w:ascii="Courier New" w:hAnsi="Courier New" w:cs="Courier New"/>
+          <w:b/>
+          <w:sz w:val="28"/>
+        </w:rPr>
+      </w:pPr>
+    </w:p>
+    <w:p>
+      <w:pPr>
+        <w:shd w:val="clear" w:color="auto" w:fill="FFFFFF"/>
+        <w:spacing w:after="0" w:line="360" w:lineRule="atLeast"/>
+        <w:rPr>
+          <w:rFonts w:ascii="Consolas" w:eastAsia="Times New Roman" w:hAnsi="Consolas" w:cs="Times New Roman"/>
+          <w:color w:val="000000"/>
+          <w:sz w:val="27"/>
+          <w:szCs w:val="27"/>
+          <w:lang w:eastAsia="en-IN"/>
+        </w:rPr>
+      </w:pPr>
+      <w:r>
+        <w:rPr>
+          <w:rFonts w:ascii="Consolas" w:eastAsia="Times New Roman" w:hAnsi="Consolas" w:cs="Times New Roman"/>
+          <w:color w:val="0000FF"/>
+          <w:sz w:val="27"/>
+          <w:szCs w:val="27"/>
+          <w:lang w:eastAsia="en-IN"/>
+        </w:rPr>
+        <w:t>import</w:t>
+      </w:r>
+      <w:r>
+        <w:rPr>
+          <w:rFonts w:ascii="Consolas" w:eastAsia="Times New Roman" w:hAnsi="Consolas" w:cs="Times New Roman"/>
+          <w:color w:val="000000"/>
+          <w:sz w:val="27"/>
+          <w:szCs w:val="27"/>
+          <w:lang w:eastAsia="en-IN"/>
+        </w:rPr>
+        <w:t> React </w:t>
+      </w:r>
+      <w:r>
+        <w:rPr>
+          <w:rFonts w:ascii="Consolas" w:eastAsia="Times New Roman" w:hAnsi="Consolas" w:cs="Times New Roman"/>
+          <w:color w:val="0000FF"/>
+          <w:sz w:val="27"/>
+          <w:szCs w:val="27"/>
+          <w:lang w:eastAsia="en-IN"/>
+        </w:rPr>
+        <w:t>from</w:t>
+      </w:r>
+      <w:r>
+        <w:rPr>
+          <w:rFonts w:ascii="Consolas" w:eastAsia="Times New Roman" w:hAnsi="Consolas" w:cs="Times New Roman"/>
+          <w:color w:val="000000"/>
+          <w:sz w:val="27"/>
+          <w:szCs w:val="27"/>
+          <w:lang w:eastAsia="en-IN"/>
+        </w:rPr>
+        <w:t> </w:t>
+      </w:r>
+      <w:r>
+        <w:rPr>
+          <w:rFonts w:ascii="Consolas" w:eastAsia="Times New Roman" w:hAnsi="Consolas" w:cs="Times New Roman"/>
+          <w:color w:val="A31515"/>
+          <w:sz w:val="27"/>
+          <w:szCs w:val="27"/>
+          <w:lang w:eastAsia="en-IN"/>
+        </w:rPr>
+        <w:t>"react"</w:t>
+      </w:r>
+      <w:r>
+        <w:rPr>
+          <w:rFonts w:ascii="Consolas" w:eastAsia="Times New Roman" w:hAnsi="Consolas" w:cs="Times New Roman"/>
+          <w:color w:val="000000"/>
+          <w:sz w:val="27"/>
+          <w:szCs w:val="27"/>
+          <w:lang w:eastAsia="en-IN"/>
+        </w:rPr>
+        <w:t> </w:t>
+      </w:r>
+    </w:p>
+    <w:p>
+      <w:pPr>
+        <w:shd w:val="clear" w:color="auto" w:fill="FFFFFF"/>
+        <w:spacing w:after="0" w:line="360" w:lineRule="atLeast"/>
+        <w:rPr>
+          <w:rFonts w:ascii="Consolas" w:eastAsia="Times New Roman" w:hAnsi="Consolas" w:cs="Times New Roman"/>
+          <w:color w:val="000000"/>
+          <w:sz w:val="27"/>
+          <w:szCs w:val="27"/>
+          <w:lang w:eastAsia="en-IN"/>
+        </w:rPr>
+      </w:pPr>
+    </w:p>
+    <w:p>
+      <w:pPr>
+        <w:rPr>
+          <w:rFonts w:ascii="Courier New" w:hAnsi="Courier New" w:cs="Courier New"/>
+          <w:b/>
+          <w:sz w:val="28"/>
+        </w:rPr>
+      </w:pPr>
+    </w:p>
+    <w:p>
+      <w:pPr>
+        <w:rPr>
+          <w:rFonts w:ascii="Courier New" w:hAnsi="Courier New" w:cs="Courier New"/>
+          <w:b/>
+          <w:sz w:val="28"/>
+        </w:rPr>
+      </w:pPr>
+      <w:r>
+        <w:rPr>
+          <w:rFonts w:ascii="Courier New" w:hAnsi="Courier New" w:cs="Courier New"/>
+          <w:b/>
+          <w:sz w:val="28"/>
+        </w:rPr>
+        <w:t xml:space="preserve">Then we have write simple code </w:t>
+      </w:r>
+    </w:p>
+    <w:p>
+      <w:pPr>
+        <w:rPr>
+          <w:rFonts w:ascii="Courier New" w:hAnsi="Courier New" w:cs="Courier New"/>
+          <w:b/>
+          <w:sz w:val="28"/>
+        </w:rPr>
+      </w:pPr>
+    </w:p>
+    <w:p>
+      <w:pPr>
+        <w:shd w:val="clear" w:color="auto" w:fill="FFFFFF"/>
+        <w:spacing w:after="0" w:line="360" w:lineRule="atLeast"/>
+        <w:rPr>
+          <w:rFonts w:ascii="Consolas" w:eastAsia="Times New Roman" w:hAnsi="Consolas" w:cs="Times New Roman"/>
+          <w:color w:val="000000"/>
+          <w:sz w:val="27"/>
+          <w:szCs w:val="27"/>
+          <w:lang w:eastAsia="en-IN"/>
+        </w:rPr>
+      </w:pPr>
+      <w:r>
+        <w:rPr>
+          <w:rFonts w:ascii="Consolas" w:eastAsia="Times New Roman" w:hAnsi="Consolas" w:cs="Times New Roman"/>
+          <w:color w:val="0000FF"/>
+          <w:sz w:val="27"/>
+          <w:szCs w:val="27"/>
+          <w:lang w:eastAsia="en-IN"/>
+        </w:rPr>
+        <w:t>class</w:t>
+      </w:r>
+      <w:r>
+        <w:rPr>
+          <w:rFonts w:ascii="Consolas" w:eastAsia="Times New Roman" w:hAnsi="Consolas" w:cs="Times New Roman"/>
+          <w:color w:val="000000"/>
+          <w:sz w:val="27"/>
+          <w:szCs w:val="27"/>
+          <w:lang w:eastAsia="en-IN"/>
+        </w:rPr>
+        <w:t> MyClass </w:t>
+      </w:r>
+      <w:r>
+        <w:rPr>
+          <w:rFonts w:ascii="Consolas" w:eastAsia="Times New Roman" w:hAnsi="Consolas" w:cs="Times New Roman"/>
+          <w:color w:val="0000FF"/>
+          <w:sz w:val="27"/>
+          <w:szCs w:val="27"/>
+          <w:lang w:eastAsia="en-IN"/>
+        </w:rPr>
+        <w:t>extends</w:t>
+      </w:r>
+      <w:r>
+        <w:rPr>
+          <w:rFonts w:ascii="Consolas" w:eastAsia="Times New Roman" w:hAnsi="Consolas" w:cs="Times New Roman"/>
+          <w:color w:val="000000"/>
+          <w:sz w:val="27"/>
+          <w:szCs w:val="27"/>
+          <w:lang w:eastAsia="en-IN"/>
+        </w:rPr>
+        <w:t> React.Component{</w:t>
+      </w:r>
+    </w:p>
+    <w:p>
+      <w:pPr>
+        <w:shd w:val="clear" w:color="auto" w:fill="FFFFFF"/>
+        <w:spacing w:after="0" w:line="360" w:lineRule="atLeast"/>
+        <w:rPr>
+          <w:rFonts w:ascii="Consolas" w:eastAsia="Times New Roman" w:hAnsi="Consolas" w:cs="Times New Roman"/>
+          <w:color w:val="000000"/>
+          <w:sz w:val="27"/>
+          <w:szCs w:val="27"/>
+          <w:lang w:eastAsia="en-IN"/>
+        </w:rPr>
+      </w:pPr>
+    </w:p>
+    <w:p>
+      <w:pPr>
+        <w:shd w:val="clear" w:color="auto" w:fill="FFFFFF"/>
+        <w:spacing w:after="0" w:line="360" w:lineRule="atLeast"/>
+        <w:rPr>
+          <w:rFonts w:ascii="Consolas" w:eastAsia="Times New Roman" w:hAnsi="Consolas" w:cs="Times New Roman"/>
+          <w:color w:val="000000"/>
+          <w:sz w:val="27"/>
+          <w:szCs w:val="27"/>
+          <w:lang w:eastAsia="en-IN"/>
+        </w:rPr>
+      </w:pPr>
+      <w:r>
+        <w:rPr>
+          <w:rFonts w:ascii="Consolas" w:eastAsia="Times New Roman" w:hAnsi="Consolas" w:cs="Times New Roman"/>
+          <w:color w:val="000000"/>
+          <w:sz w:val="27"/>
+          <w:szCs w:val="27"/>
+          <w:lang w:eastAsia="en-IN"/>
+        </w:rPr>
+        <w:t>    render(){</w:t>
+      </w:r>
+    </w:p>
+    <w:p>
+      <w:pPr>
+        <w:shd w:val="clear" w:color="auto" w:fill="FFFFFF"/>
+        <w:spacing w:after="0" w:line="360" w:lineRule="atLeast"/>
+        <w:rPr>
+          <w:rFonts w:ascii="Consolas" w:eastAsia="Times New Roman" w:hAnsi="Consolas" w:cs="Times New Roman"/>
+          <w:color w:val="000000"/>
+          <w:sz w:val="27"/>
+          <w:szCs w:val="27"/>
+          <w:lang w:eastAsia="en-IN"/>
+        </w:rPr>
+      </w:pPr>
+    </w:p>
+    <w:p>
+      <w:pPr>
+        <w:shd w:val="clear" w:color="auto" w:fill="FFFFFF"/>
+        <w:spacing w:after="0" w:line="360" w:lineRule="atLeast"/>
+        <w:rPr>
+          <w:rFonts w:ascii="Consolas" w:eastAsia="Times New Roman" w:hAnsi="Consolas" w:cs="Times New Roman"/>
+          <w:color w:val="000000"/>
+          <w:sz w:val="27"/>
+          <w:szCs w:val="27"/>
+          <w:lang w:eastAsia="en-IN"/>
+        </w:rPr>
+      </w:pPr>
+      <w:r>
+        <w:rPr>
+          <w:rFonts w:ascii="Consolas" w:eastAsia="Times New Roman" w:hAnsi="Consolas" w:cs="Times New Roman"/>
+          <w:color w:val="000000"/>
+          <w:sz w:val="27"/>
+          <w:szCs w:val="27"/>
+          <w:lang w:eastAsia="en-IN"/>
+        </w:rPr>
+        <w:t>      </w:t>
+      </w:r>
+      <w:r>
+        <w:rPr>
+          <w:rFonts w:ascii="Consolas" w:eastAsia="Times New Roman" w:hAnsi="Consolas" w:cs="Times New Roman"/>
+          <w:color w:val="0000FF"/>
+          <w:sz w:val="27"/>
+          <w:szCs w:val="27"/>
+          <w:lang w:eastAsia="en-IN"/>
+        </w:rPr>
+        <w:t>return</w:t>
+      </w:r>
+      <w:r>
+        <w:rPr>
+          <w:rFonts w:ascii="Consolas" w:eastAsia="Times New Roman" w:hAnsi="Consolas" w:cs="Times New Roman"/>
+          <w:color w:val="000000"/>
+          <w:sz w:val="27"/>
+          <w:szCs w:val="27"/>
+          <w:lang w:eastAsia="en-IN"/>
+        </w:rPr>
+        <w:t> </w:t>
+      </w:r>
+      <w:r>
+        <w:rPr>
+          <w:rFonts w:ascii="Consolas" w:eastAsia="Times New Roman" w:hAnsi="Consolas" w:cs="Times New Roman"/>
+          <w:color w:val="800000"/>
+          <w:sz w:val="27"/>
+          <w:szCs w:val="27"/>
+          <w:lang w:eastAsia="en-IN"/>
+        </w:rPr>
+        <w:t>&lt;div&gt;</w:t>
+      </w:r>
+      <w:r>
+        <w:rPr>
+          <w:rFonts w:ascii="Consolas" w:eastAsia="Times New Roman" w:hAnsi="Consolas" w:cs="Times New Roman"/>
+          <w:color w:val="000000"/>
+          <w:sz w:val="27"/>
+          <w:szCs w:val="27"/>
+          <w:lang w:eastAsia="en-IN"/>
+        </w:rPr>
+        <w:t>This is Class component Example</w:t>
+      </w:r>
+      <w:r>
+        <w:rPr>
+          <w:rFonts w:ascii="Consolas" w:eastAsia="Times New Roman" w:hAnsi="Consolas" w:cs="Times New Roman"/>
+          <w:color w:val="800000"/>
+          <w:sz w:val="27"/>
+          <w:szCs w:val="27"/>
+          <w:lang w:eastAsia="en-IN"/>
+        </w:rPr>
+        <w:t>&lt;/div&gt;</w:t>
+      </w:r>
+    </w:p>
+    <w:p>
+      <w:pPr>
+        <w:shd w:val="clear" w:color="auto" w:fill="FFFFFF"/>
+        <w:spacing w:after="0" w:line="360" w:lineRule="atLeast"/>
+        <w:rPr>
+          <w:rFonts w:ascii="Consolas" w:eastAsia="Times New Roman" w:hAnsi="Consolas" w:cs="Times New Roman"/>
+          <w:color w:val="000000"/>
+          <w:sz w:val="27"/>
+          <w:szCs w:val="27"/>
+          <w:lang w:eastAsia="en-IN"/>
+        </w:rPr>
+      </w:pPr>
+      <w:r>
+        <w:rPr>
+          <w:rFonts w:ascii="Consolas" w:eastAsia="Times New Roman" w:hAnsi="Consolas" w:cs="Times New Roman"/>
+          <w:color w:val="000000"/>
+          <w:sz w:val="27"/>
+          <w:szCs w:val="27"/>
+          <w:lang w:eastAsia="en-IN"/>
+        </w:rPr>
+        <w:t>    }</w:t>
+      </w:r>
+    </w:p>
+    <w:p>
+      <w:pPr>
+        <w:shd w:val="clear" w:color="auto" w:fill="FFFFFF"/>
+        <w:spacing w:after="0" w:line="360" w:lineRule="atLeast"/>
+        <w:rPr>
+          <w:rFonts w:ascii="Consolas" w:eastAsia="Times New Roman" w:hAnsi="Consolas" w:cs="Times New Roman"/>
+          <w:color w:val="000000"/>
+          <w:sz w:val="27"/>
+          <w:szCs w:val="27"/>
+          <w:lang w:eastAsia="en-IN"/>
+        </w:rPr>
+      </w:pPr>
+      <w:r>
+        <w:rPr>
+          <w:rFonts w:ascii="Consolas" w:eastAsia="Times New Roman" w:hAnsi="Consolas" w:cs="Times New Roman"/>
+          <w:color w:val="000000"/>
+          <w:sz w:val="27"/>
+          <w:szCs w:val="27"/>
+          <w:lang w:eastAsia="en-IN"/>
+        </w:rPr>
+        <w:t>}</w:t>
+      </w:r>
+    </w:p>
+    <w:p>
+      <w:pPr>
+        <w:rPr>
+          <w:rFonts w:ascii="Courier New" w:hAnsi="Courier New" w:cs="Courier New"/>
+          <w:b/>
+          <w:sz w:val="28"/>
+        </w:rPr>
+      </w:pPr>
+    </w:p>
+    <w:p>
+      <w:pPr>
+        <w:rPr>
+          <w:rFonts w:ascii="Courier New" w:hAnsi="Courier New" w:cs="Courier New"/>
+          <w:b/>
+          <w:sz w:val="28"/>
+        </w:rPr>
+      </w:pPr>
       <w:bookmarkStart w:id="0" w:name="_GoBack"/>
       <w:bookmarkEnd w:id="0"/>
     </w:p>
@@ -24281,6 +27526,69 @@
           <w:sz w:val="28"/>
         </w:rPr>
       </w:pPr>
+    </w:p>
+    <w:p>
+      <w:pPr>
+        <w:rPr>
+          <w:rFonts w:ascii="Courier New" w:hAnsi="Courier New" w:cs="Courier New"/>
+          <w:b/>
+          <w:sz w:val="28"/>
+        </w:rPr>
+      </w:pPr>
+    </w:p>
+    <w:p>
+      <w:pPr>
+        <w:rPr>
+          <w:rFonts w:ascii="Courier New" w:hAnsi="Courier New" w:cs="Courier New"/>
+          <w:b/>
+          <w:sz w:val="28"/>
+        </w:rPr>
+      </w:pPr>
+    </w:p>
+    <w:p>
+      <w:pPr>
+        <w:rPr>
+          <w:rFonts w:ascii="Courier New" w:hAnsi="Courier New" w:cs="Courier New"/>
+          <w:b/>
+          <w:sz w:val="28"/>
+        </w:rPr>
+      </w:pPr>
+    </w:p>
+    <w:p>
+      <w:pPr>
+        <w:rPr>
+          <w:rFonts w:ascii="Courier New" w:hAnsi="Courier New" w:cs="Courier New"/>
+          <w:b/>
+          <w:sz w:val="28"/>
+        </w:rPr>
+      </w:pPr>
+    </w:p>
+    <w:p>
+      <w:pPr>
+        <w:rPr>
+          <w:rFonts w:ascii="Courier New" w:hAnsi="Courier New" w:cs="Courier New"/>
+          <w:b/>
+          <w:sz w:val="28"/>
+        </w:rPr>
+      </w:pPr>
+    </w:p>
+    <w:p>
+      <w:pPr>
+        <w:rPr>
+          <w:rFonts w:ascii="Courier New" w:hAnsi="Courier New" w:cs="Courier New"/>
+          <w:b/>
+          <w:sz w:val="28"/>
+        </w:rPr>
+      </w:pPr>
+    </w:p>
+    <w:p>
+      <w:pPr>
+        <w:rPr>
+          <w:rFonts w:ascii="Courier New" w:hAnsi="Courier New" w:cs="Courier New"/>
+          <w:b/>
+          <w:sz w:val="28"/>
+        </w:rPr>
+      </w:pPr>
       <w:r>
         <w:rPr>
           <w:rFonts w:ascii="Courier New" w:hAnsi="Courier New" w:cs="Courier New"/>
@@ -24289,6 +27597,42 @@
         </w:rPr>
         <w:t xml:space="preserve"> </w:t>
       </w:r>
+    </w:p>
+    <w:p>
+      <w:pPr>
+        <w:rPr>
+          <w:rFonts w:ascii="Courier New" w:hAnsi="Courier New" w:cs="Courier New"/>
+          <w:b/>
+          <w:sz w:val="28"/>
+        </w:rPr>
+      </w:pPr>
+    </w:p>
+    <w:p>
+      <w:pPr>
+        <w:rPr>
+          <w:rFonts w:ascii="Courier New" w:hAnsi="Courier New" w:cs="Courier New"/>
+          <w:b/>
+          <w:sz w:val="28"/>
+        </w:rPr>
+      </w:pPr>
+    </w:p>
+    <w:p>
+      <w:pPr>
+        <w:rPr>
+          <w:rFonts w:ascii="Courier New" w:hAnsi="Courier New" w:cs="Courier New"/>
+          <w:b/>
+          <w:sz w:val="28"/>
+        </w:rPr>
+      </w:pPr>
+    </w:p>
+    <w:p>
+      <w:pPr>
+        <w:rPr>
+          <w:rFonts w:ascii="Courier New" w:hAnsi="Courier New" w:cs="Courier New"/>
+          <w:b/>
+          <w:sz w:val="28"/>
+        </w:rPr>
+      </w:pPr>
     </w:p>
     <w:p>
       <w:pPr>

</xml_diff>